<commit_message>
Changing stuff and making sure everything work
</commit_message>
<xml_diff>
--- a/Lab reports/ITCE340 lab1 Ali Redha Ali 20195330.docx
+++ b/Lab reports/ITCE340 lab1 Ali Redha Ali 20195330.docx
@@ -352,7 +352,6 @@
         </w:rPr>
         <w:t xml:space="preserve">Experiment </w:t>
       </w:r>
-      <w:proofErr w:type="gramStart"/>
       <w:r>
         <w:rPr>
           <w:rStyle w:val="normaltextrun"/>
@@ -363,7 +362,6 @@
         </w:rPr>
         <w:t>1</w:t>
       </w:r>
-      <w:proofErr w:type="gramEnd"/>
       <w:r>
         <w:rPr>
           <w:rStyle w:val="eop"/>
@@ -1087,27 +1085,7 @@
           <w:sz w:val="23"/>
           <w:szCs w:val="23"/>
         </w:rPr>
-        <w:t xml:space="preserve">MATLAB® is a high-performance language for technical computing. It integrates computation, visualization, and programming in an easy-to-use environment where problems and solutions </w:t>
-      </w:r>
-      <w:proofErr w:type="gramStart"/>
-      <w:r>
-        <w:rPr>
-          <w:rFonts w:ascii="Times New Roman" w:hAnsi="Times New Roman" w:cs="Times New Roman"/>
-          <w:color w:val="4F2CD0" w:themeColor="accent5" w:themeShade="BF"/>
-          <w:sz w:val="23"/>
-          <w:szCs w:val="23"/>
-        </w:rPr>
-        <w:t>are expressed</w:t>
-      </w:r>
-      <w:proofErr w:type="gramEnd"/>
-      <w:r>
-        <w:rPr>
-          <w:rFonts w:ascii="Times New Roman" w:hAnsi="Times New Roman" w:cs="Times New Roman"/>
-          <w:color w:val="4F2CD0" w:themeColor="accent5" w:themeShade="BF"/>
-          <w:sz w:val="23"/>
-          <w:szCs w:val="23"/>
-        </w:rPr>
-        <w:t xml:space="preserve"> in familiar mathematical notation. </w:t>
+        <w:t xml:space="preserve">MATLAB® is a high-performance language for technical computing. It integrates computation, visualization, and programming in an easy-to-use environment where problems and solutions are expressed in familiar mathematical notation. </w:t>
       </w:r>
     </w:p>
     <w:p>
@@ -1311,27 +1289,7 @@
           <w:sz w:val="23"/>
           <w:szCs w:val="23"/>
         </w:rPr>
-        <w:t xml:space="preserve">MATLAB is an interactive system whose basic data element is an array that does not require dimensioning. This allows you to solve </w:t>
-      </w:r>
-      <w:proofErr w:type="gramStart"/>
-      <w:r>
-        <w:rPr>
-          <w:rFonts w:ascii="Times New Roman" w:hAnsi="Times New Roman" w:cs="Times New Roman"/>
-          <w:color w:val="4F2CD0" w:themeColor="accent5" w:themeShade="BF"/>
-          <w:sz w:val="23"/>
-          <w:szCs w:val="23"/>
-        </w:rPr>
-        <w:t>many</w:t>
-      </w:r>
-      <w:proofErr w:type="gramEnd"/>
-      <w:r>
-        <w:rPr>
-          <w:rFonts w:ascii="Times New Roman" w:hAnsi="Times New Roman" w:cs="Times New Roman"/>
-          <w:color w:val="4F2CD0" w:themeColor="accent5" w:themeShade="BF"/>
-          <w:sz w:val="23"/>
-          <w:szCs w:val="23"/>
-        </w:rPr>
-        <w:t xml:space="preserve"> technical computing problems, especially those with matrix and vector formulations, in a fraction of the time it would take to write a program in a scalar non-interactive language such as C or FORTRAN. </w:t>
+        <w:t xml:space="preserve">MATLAB is an interactive system whose basic data element is an array that does not require dimensioning. This allows you to solve many technical computing problems, especially those with matrix and vector formulations, in a fraction of the time it would take to write a program in a scalar non-interactive language such as C or FORTRAN. </w:t>
       </w:r>
     </w:p>
     <w:p>
@@ -1368,27 +1326,7 @@
           <w:sz w:val="23"/>
           <w:szCs w:val="23"/>
         </w:rPr>
-        <w:t xml:space="preserve">The name MATLAB stands for matrix laboratory. MATLAB </w:t>
-      </w:r>
-      <w:proofErr w:type="gramStart"/>
-      <w:r>
-        <w:rPr>
-          <w:rFonts w:ascii="Times New Roman" w:hAnsi="Times New Roman" w:cs="Times New Roman"/>
-          <w:color w:val="4F2CD0" w:themeColor="accent5" w:themeShade="BF"/>
-          <w:sz w:val="23"/>
-          <w:szCs w:val="23"/>
-        </w:rPr>
-        <w:t>was originally written</w:t>
-      </w:r>
-      <w:proofErr w:type="gramEnd"/>
-      <w:r>
-        <w:rPr>
-          <w:rFonts w:ascii="Times New Roman" w:hAnsi="Times New Roman" w:cs="Times New Roman"/>
-          <w:color w:val="4F2CD0" w:themeColor="accent5" w:themeShade="BF"/>
-          <w:sz w:val="23"/>
-          <w:szCs w:val="23"/>
-        </w:rPr>
-        <w:t xml:space="preserve"> to provide easy access to matrix software developed by the LINPACK and EISPACK projects. </w:t>
+        <w:t xml:space="preserve">The name MATLAB stands for matrix laboratory. MATLAB was originally written to provide easy access to matrix software developed by the LINPACK and EISPACK projects. </w:t>
       </w:r>
     </w:p>
     <w:p>
@@ -1448,27 +1386,7 @@
           <w:sz w:val="23"/>
           <w:szCs w:val="23"/>
         </w:rPr>
-        <w:t xml:space="preserve">MATLAB has evolved over a period of years with input from </w:t>
-      </w:r>
-      <w:proofErr w:type="gramStart"/>
-      <w:r>
-        <w:rPr>
-          <w:rFonts w:ascii="Times New Roman" w:hAnsi="Times New Roman" w:cs="Times New Roman"/>
-          <w:color w:val="4F2CD0" w:themeColor="accent5" w:themeShade="BF"/>
-          <w:sz w:val="23"/>
-          <w:szCs w:val="23"/>
-        </w:rPr>
-        <w:t>many</w:t>
-      </w:r>
-      <w:proofErr w:type="gramEnd"/>
-      <w:r>
-        <w:rPr>
-          <w:rFonts w:ascii="Times New Roman" w:hAnsi="Times New Roman" w:cs="Times New Roman"/>
-          <w:color w:val="4F2CD0" w:themeColor="accent5" w:themeShade="BF"/>
-          <w:sz w:val="23"/>
-          <w:szCs w:val="23"/>
-        </w:rPr>
-        <w:t xml:space="preserve"> users. In university environments, it is the standard instructional tool for introductory and advanced courses in mathematics, engineering, and science. In industry, MATLAB is the tool of choice for high-productivity research, development, and analysis.</w:t>
+        <w:t>MATLAB has evolved over a period of years with input from many users. In university environments, it is the standard instructional tool for introductory and advanced courses in mathematics, engineering, and science. In industry, MATLAB is the tool of choice for high-productivity research, development, and analysis.</w:t>
       </w:r>
     </w:p>
     <w:p>
@@ -1515,67 +1433,7 @@
           <w:sz w:val="23"/>
           <w:szCs w:val="23"/>
         </w:rPr>
-        <w:t xml:space="preserve">MATLAB features a family of add-on application-specific solutions called toolboxes. </w:t>
-      </w:r>
-      <w:proofErr w:type="gramStart"/>
-      <w:r>
-        <w:rPr>
-          <w:rFonts w:ascii="Times New Roman" w:hAnsi="Times New Roman" w:cs="Times New Roman"/>
-          <w:color w:val="4F2CD0" w:themeColor="accent5" w:themeShade="BF"/>
-          <w:sz w:val="23"/>
-          <w:szCs w:val="23"/>
-        </w:rPr>
-        <w:t>Very important</w:t>
-      </w:r>
-      <w:proofErr w:type="gramEnd"/>
-      <w:r>
-        <w:rPr>
-          <w:rFonts w:ascii="Times New Roman" w:hAnsi="Times New Roman" w:cs="Times New Roman"/>
-          <w:color w:val="4F2CD0" w:themeColor="accent5" w:themeShade="BF"/>
-          <w:sz w:val="23"/>
-          <w:szCs w:val="23"/>
-        </w:rPr>
-        <w:t xml:space="preserve"> to most users of MATLAB, toolboxes allow you to learn and apply specialized technology. Toolboxes are comprehensive collections of MATLAB functions (M-files) that extend the MATLAB environment to solve </w:t>
-      </w:r>
-      <w:proofErr w:type="gramStart"/>
-      <w:r>
-        <w:rPr>
-          <w:rFonts w:ascii="Times New Roman" w:hAnsi="Times New Roman" w:cs="Times New Roman"/>
-          <w:color w:val="4F2CD0" w:themeColor="accent5" w:themeShade="BF"/>
-          <w:sz w:val="23"/>
-          <w:szCs w:val="23"/>
-        </w:rPr>
-        <w:t>particular classes</w:t>
-      </w:r>
-      <w:proofErr w:type="gramEnd"/>
-      <w:r>
-        <w:rPr>
-          <w:rFonts w:ascii="Times New Roman" w:hAnsi="Times New Roman" w:cs="Times New Roman"/>
-          <w:color w:val="4F2CD0" w:themeColor="accent5" w:themeShade="BF"/>
-          <w:sz w:val="23"/>
-          <w:szCs w:val="23"/>
-        </w:rPr>
-        <w:t xml:space="preserve"> of problems. Areas in which toolboxes are available include signal processing, control systems, neural networks, fuzzy logic, wavelets, simulation, and </w:t>
-      </w:r>
-      <w:proofErr w:type="gramStart"/>
-      <w:r>
-        <w:rPr>
-          <w:rFonts w:ascii="Times New Roman" w:hAnsi="Times New Roman" w:cs="Times New Roman"/>
-          <w:color w:val="4F2CD0" w:themeColor="accent5" w:themeShade="BF"/>
-          <w:sz w:val="23"/>
-          <w:szCs w:val="23"/>
-        </w:rPr>
-        <w:t>many</w:t>
-      </w:r>
-      <w:proofErr w:type="gramEnd"/>
-      <w:r>
-        <w:rPr>
-          <w:rFonts w:ascii="Times New Roman" w:hAnsi="Times New Roman" w:cs="Times New Roman"/>
-          <w:color w:val="4F2CD0" w:themeColor="accent5" w:themeShade="BF"/>
-          <w:sz w:val="23"/>
-          <w:szCs w:val="23"/>
-        </w:rPr>
-        <w:t xml:space="preserve"> others.</w:t>
+        <w:t>MATLAB features a family of add-on application-specific solutions called toolboxes. Very important to most users of MATLAB, toolboxes allow you to learn and apply specialized technology. Toolboxes are comprehensive collections of MATLAB functions (M-files) that extend the MATLAB environment to solve particular classes of problems. Areas in which toolboxes are available include signal processing, control systems, neural networks, fuzzy logic, wavelets, simulation, and many others.</w:t>
       </w:r>
     </w:p>
     <w:p>
@@ -1689,6 +1547,7 @@
         <w:pStyle w:val="Default"/>
         <w:rPr>
           <w:rFonts w:asciiTheme="minorHAnsi" w:hAnsiTheme="minorHAnsi" w:cstheme="minorHAnsi"/>
+          <w:color w:val="952498" w:themeColor="accent2" w:themeShade="BF"/>
           <w:sz w:val="23"/>
           <w:szCs w:val="23"/>
         </w:rPr>
@@ -1696,42 +1555,65 @@
       <w:r>
         <w:rPr>
           <w:rFonts w:asciiTheme="minorHAnsi" w:hAnsiTheme="minorHAnsi" w:cstheme="minorHAnsi"/>
-          <w:sz w:val="23"/>
-          <w:szCs w:val="23"/>
-        </w:rPr>
-        <w:t>A</w:t>
-      </w:r>
-      <w:proofErr w:type="gramStart"/>
-      <w:r>
+          <w:color w:val="952498" w:themeColor="accent2" w:themeShade="BF"/>
+          <w:sz w:val="23"/>
+          <w:szCs w:val="23"/>
+        </w:rPr>
+        <w:t xml:space="preserve">A=  [450 150 350 200 125 134 32 150 </w:t>
+      </w:r>
+    </w:p>
+    <w:p>
+      <w:pPr>
+        <w:pStyle w:val="Default"/>
         <w:rPr>
           <w:rFonts w:asciiTheme="minorHAnsi" w:hAnsiTheme="minorHAnsi" w:cstheme="minorHAnsi"/>
-          <w:sz w:val="23"/>
-          <w:szCs w:val="23"/>
-        </w:rPr>
-        <w:t>=  [</w:t>
-      </w:r>
-      <w:proofErr w:type="gramEnd"/>
+          <w:color w:val="952498" w:themeColor="accent2" w:themeShade="BF"/>
+          <w:sz w:val="23"/>
+          <w:szCs w:val="23"/>
+        </w:rPr>
+      </w:pPr>
       <w:r>
         <w:rPr>
           <w:rFonts w:asciiTheme="minorHAnsi" w:hAnsiTheme="minorHAnsi" w:cstheme="minorHAnsi"/>
-          <w:sz w:val="23"/>
-          <w:szCs w:val="23"/>
-        </w:rPr>
-        <w:t xml:space="preserve">450 150 350 200 125 134 32 150 </w:t>
-      </w:r>
-    </w:p>
-    <w:p>
-      <w:pPr>
-        <w:pStyle w:val="Default"/>
+          <w:color w:val="952498" w:themeColor="accent2" w:themeShade="BF"/>
+          <w:sz w:val="23"/>
+          <w:szCs w:val="23"/>
+        </w:rPr>
+        <w:t xml:space="preserve">   </w:t>
+      </w:r>
+      <w:r>
         <w:rPr>
           <w:rFonts w:asciiTheme="minorHAnsi" w:hAnsiTheme="minorHAnsi" w:cstheme="minorHAnsi"/>
-          <w:sz w:val="23"/>
-          <w:szCs w:val="23"/>
-        </w:rPr>
-      </w:pPr>
+          <w:color w:val="952498" w:themeColor="accent2" w:themeShade="BF"/>
+          <w:sz w:val="23"/>
+          <w:szCs w:val="23"/>
+        </w:rPr>
+        <w:t xml:space="preserve">      </w:t>
+      </w:r>
       <w:r>
         <w:rPr>
           <w:rFonts w:asciiTheme="minorHAnsi" w:hAnsiTheme="minorHAnsi" w:cstheme="minorHAnsi"/>
+          <w:color w:val="952498" w:themeColor="accent2" w:themeShade="BF"/>
+          <w:sz w:val="23"/>
+          <w:szCs w:val="23"/>
+        </w:rPr>
+        <w:t xml:space="preserve">250 250 150 200 123 134 32 50 </w:t>
+      </w:r>
+    </w:p>
+    <w:p>
+      <w:pPr>
+        <w:pStyle w:val="Default"/>
+        <w:rPr>
+          <w:rFonts w:asciiTheme="minorHAnsi" w:hAnsiTheme="minorHAnsi" w:cstheme="minorHAnsi"/>
+          <w:color w:val="952498" w:themeColor="accent2" w:themeShade="BF"/>
+          <w:sz w:val="23"/>
+          <w:szCs w:val="23"/>
+        </w:rPr>
+      </w:pPr>
+      <w:r>
+        <w:rPr>
+          <w:rFonts w:asciiTheme="minorHAnsi" w:hAnsiTheme="minorHAnsi" w:cstheme="minorHAnsi"/>
+          <w:color w:val="952498" w:themeColor="accent2" w:themeShade="BF"/>
           <w:sz w:val="23"/>
           <w:szCs w:val="23"/>
         </w:rPr>
@@ -1740,6 +1622,7 @@
       <w:r>
         <w:rPr>
           <w:rFonts w:asciiTheme="minorHAnsi" w:hAnsiTheme="minorHAnsi" w:cstheme="minorHAnsi"/>
+          <w:color w:val="952498" w:themeColor="accent2" w:themeShade="BF"/>
           <w:sz w:val="23"/>
           <w:szCs w:val="23"/>
         </w:rPr>
@@ -1748,10 +1631,11 @@
       <w:r>
         <w:rPr>
           <w:rFonts w:asciiTheme="minorHAnsi" w:hAnsiTheme="minorHAnsi" w:cstheme="minorHAnsi"/>
-          <w:sz w:val="23"/>
-          <w:szCs w:val="23"/>
-        </w:rPr>
-        <w:t xml:space="preserve">250 250 150 200 123 134 32 50 </w:t>
+          <w:color w:val="952498" w:themeColor="accent2" w:themeShade="BF"/>
+          <w:sz w:val="23"/>
+          <w:szCs w:val="23"/>
+        </w:rPr>
+        <w:t xml:space="preserve">130 50 250 100 120 10 32 50 </w:t>
       </w:r>
     </w:p>
     <w:p>
@@ -1759,6 +1643,7 @@
         <w:pStyle w:val="Default"/>
         <w:rPr>
           <w:rFonts w:asciiTheme="minorHAnsi" w:hAnsiTheme="minorHAnsi" w:cstheme="minorHAnsi"/>
+          <w:color w:val="952498" w:themeColor="accent2" w:themeShade="BF"/>
           <w:sz w:val="23"/>
           <w:szCs w:val="23"/>
         </w:rPr>
@@ -1766,26 +1651,29 @@
       <w:r>
         <w:rPr>
           <w:rFonts w:asciiTheme="minorHAnsi" w:hAnsiTheme="minorHAnsi" w:cstheme="minorHAnsi"/>
-          <w:sz w:val="23"/>
-          <w:szCs w:val="23"/>
-        </w:rPr>
-        <w:t xml:space="preserve">   </w:t>
+          <w:color w:val="952498" w:themeColor="accent2" w:themeShade="BF"/>
+          <w:sz w:val="23"/>
+          <w:szCs w:val="23"/>
+        </w:rPr>
+        <w:t xml:space="preserve"> </w:t>
       </w:r>
       <w:r>
         <w:rPr>
           <w:rFonts w:asciiTheme="minorHAnsi" w:hAnsiTheme="minorHAnsi" w:cstheme="minorHAnsi"/>
-          <w:sz w:val="23"/>
-          <w:szCs w:val="23"/>
-        </w:rPr>
-        <w:t xml:space="preserve">      </w:t>
+          <w:color w:val="952498" w:themeColor="accent2" w:themeShade="BF"/>
+          <w:sz w:val="23"/>
+          <w:szCs w:val="23"/>
+        </w:rPr>
+        <w:t xml:space="preserve">         </w:t>
       </w:r>
       <w:r>
         <w:rPr>
           <w:rFonts w:asciiTheme="minorHAnsi" w:hAnsiTheme="minorHAnsi" w:cstheme="minorHAnsi"/>
-          <w:sz w:val="23"/>
-          <w:szCs w:val="23"/>
-        </w:rPr>
-        <w:t xml:space="preserve">130 50 250 100 120 10 32 50 </w:t>
+          <w:color w:val="952498" w:themeColor="accent2" w:themeShade="BF"/>
+          <w:sz w:val="23"/>
+          <w:szCs w:val="23"/>
+        </w:rPr>
+        <w:t xml:space="preserve">50 15 250 120 123 13 32 150 </w:t>
       </w:r>
     </w:p>
     <w:p>
@@ -1793,6 +1681,7 @@
         <w:pStyle w:val="Default"/>
         <w:rPr>
           <w:rFonts w:asciiTheme="minorHAnsi" w:hAnsiTheme="minorHAnsi" w:cstheme="minorHAnsi"/>
+          <w:color w:val="952498" w:themeColor="accent2" w:themeShade="BF"/>
           <w:sz w:val="23"/>
           <w:szCs w:val="23"/>
         </w:rPr>
@@ -1800,126 +1689,103 @@
       <w:r>
         <w:rPr>
           <w:rFonts w:asciiTheme="minorHAnsi" w:hAnsiTheme="minorHAnsi" w:cstheme="minorHAnsi"/>
-          <w:sz w:val="23"/>
-          <w:szCs w:val="23"/>
-        </w:rPr>
-        <w:t xml:space="preserve"> </w:t>
+          <w:color w:val="952498" w:themeColor="accent2" w:themeShade="BF"/>
+          <w:sz w:val="23"/>
+          <w:szCs w:val="23"/>
+        </w:rPr>
+        <w:t xml:space="preserve">         </w:t>
       </w:r>
       <w:r>
         <w:rPr>
           <w:rFonts w:asciiTheme="minorHAnsi" w:hAnsiTheme="minorHAnsi" w:cstheme="minorHAnsi"/>
-          <w:sz w:val="23"/>
-          <w:szCs w:val="23"/>
-        </w:rPr>
-        <w:t xml:space="preserve">         </w:t>
-      </w:r>
-      <w:r>
+          <w:color w:val="952498" w:themeColor="accent2" w:themeShade="BF"/>
+          <w:sz w:val="23"/>
+          <w:szCs w:val="23"/>
+        </w:rPr>
+        <w:t xml:space="preserve">220 15 250 200 120 14 32 20 </w:t>
+      </w:r>
+    </w:p>
+    <w:p>
+      <w:pPr>
+        <w:pStyle w:val="Default"/>
         <w:rPr>
           <w:rFonts w:asciiTheme="minorHAnsi" w:hAnsiTheme="minorHAnsi" w:cstheme="minorHAnsi"/>
-          <w:sz w:val="23"/>
-          <w:szCs w:val="23"/>
-        </w:rPr>
-        <w:t xml:space="preserve">50 15 250 120 123 13 32 150 </w:t>
-      </w:r>
-    </w:p>
-    <w:p>
-      <w:pPr>
-        <w:pStyle w:val="Default"/>
+          <w:color w:val="952498" w:themeColor="accent2" w:themeShade="BF"/>
+          <w:sz w:val="23"/>
+          <w:szCs w:val="23"/>
+        </w:rPr>
+      </w:pPr>
+      <w:r>
         <w:rPr>
           <w:rFonts w:asciiTheme="minorHAnsi" w:hAnsiTheme="minorHAnsi" w:cstheme="minorHAnsi"/>
-          <w:sz w:val="23"/>
-          <w:szCs w:val="23"/>
-        </w:rPr>
-      </w:pPr>
+          <w:color w:val="952498" w:themeColor="accent2" w:themeShade="BF"/>
+          <w:sz w:val="23"/>
+          <w:szCs w:val="23"/>
+        </w:rPr>
+        <w:t xml:space="preserve">          </w:t>
+      </w:r>
       <w:r>
         <w:rPr>
           <w:rFonts w:asciiTheme="minorHAnsi" w:hAnsiTheme="minorHAnsi" w:cstheme="minorHAnsi"/>
-          <w:sz w:val="23"/>
-          <w:szCs w:val="23"/>
-        </w:rPr>
-        <w:t xml:space="preserve">         </w:t>
-      </w:r>
-      <w:r>
+          <w:color w:val="952498" w:themeColor="accent2" w:themeShade="BF"/>
+          <w:sz w:val="23"/>
+          <w:szCs w:val="23"/>
+        </w:rPr>
+        <w:t xml:space="preserve">250 10 50 40 13 134 32 40 </w:t>
+      </w:r>
+    </w:p>
+    <w:p>
+      <w:pPr>
+        <w:pStyle w:val="Default"/>
         <w:rPr>
           <w:rFonts w:asciiTheme="minorHAnsi" w:hAnsiTheme="minorHAnsi" w:cstheme="minorHAnsi"/>
-          <w:sz w:val="23"/>
-          <w:szCs w:val="23"/>
-        </w:rPr>
-        <w:t xml:space="preserve">220 15 250 200 120 14 32 20 </w:t>
-      </w:r>
-    </w:p>
-    <w:p>
-      <w:pPr>
-        <w:pStyle w:val="Default"/>
+          <w:color w:val="952498" w:themeColor="accent2" w:themeShade="BF"/>
+          <w:sz w:val="23"/>
+          <w:szCs w:val="23"/>
+        </w:rPr>
+      </w:pPr>
+      <w:r>
         <w:rPr>
           <w:rFonts w:asciiTheme="minorHAnsi" w:hAnsiTheme="minorHAnsi" w:cstheme="minorHAnsi"/>
-          <w:sz w:val="23"/>
-          <w:szCs w:val="23"/>
-        </w:rPr>
-      </w:pPr>
+          <w:color w:val="952498" w:themeColor="accent2" w:themeShade="BF"/>
+          <w:sz w:val="23"/>
+          <w:szCs w:val="23"/>
+        </w:rPr>
+        <w:t xml:space="preserve">            </w:t>
+      </w:r>
       <w:r>
         <w:rPr>
           <w:rFonts w:asciiTheme="minorHAnsi" w:hAnsiTheme="minorHAnsi" w:cstheme="minorHAnsi"/>
-          <w:sz w:val="23"/>
-          <w:szCs w:val="23"/>
-        </w:rPr>
-        <w:t xml:space="preserve">          </w:t>
-      </w:r>
-      <w:r>
+          <w:color w:val="952498" w:themeColor="accent2" w:themeShade="BF"/>
+          <w:sz w:val="23"/>
+          <w:szCs w:val="23"/>
+        </w:rPr>
+        <w:t xml:space="preserve">50 10 20 20 12 13 32 30 </w:t>
+      </w:r>
+    </w:p>
+    <w:p>
+      <w:pPr>
+        <w:pStyle w:val="Default"/>
         <w:rPr>
           <w:rFonts w:asciiTheme="minorHAnsi" w:hAnsiTheme="minorHAnsi" w:cstheme="minorHAnsi"/>
-          <w:sz w:val="23"/>
-          <w:szCs w:val="23"/>
-        </w:rPr>
-        <w:t xml:space="preserve">250 10 50 40 13 134 32 40 </w:t>
-      </w:r>
-    </w:p>
-    <w:p>
-      <w:pPr>
-        <w:pStyle w:val="Default"/>
+          <w:color w:val="952498" w:themeColor="accent2" w:themeShade="BF"/>
+          <w:sz w:val="23"/>
+          <w:szCs w:val="23"/>
+        </w:rPr>
+      </w:pPr>
+      <w:r>
         <w:rPr>
           <w:rFonts w:asciiTheme="minorHAnsi" w:hAnsiTheme="minorHAnsi" w:cstheme="minorHAnsi"/>
-          <w:sz w:val="23"/>
-          <w:szCs w:val="23"/>
-        </w:rPr>
-      </w:pPr>
+          <w:color w:val="952498" w:themeColor="accent2" w:themeShade="BF"/>
+          <w:sz w:val="23"/>
+          <w:szCs w:val="23"/>
+        </w:rPr>
+        <w:t xml:space="preserve">        </w:t>
+      </w:r>
       <w:r>
         <w:rPr>
           <w:rFonts w:asciiTheme="minorHAnsi" w:hAnsiTheme="minorHAnsi" w:cstheme="minorHAnsi"/>
-          <w:sz w:val="23"/>
-          <w:szCs w:val="23"/>
-        </w:rPr>
-        <w:t xml:space="preserve">            </w:t>
-      </w:r>
-      <w:r>
-        <w:rPr>
-          <w:rFonts w:asciiTheme="minorHAnsi" w:hAnsiTheme="minorHAnsi" w:cstheme="minorHAnsi"/>
-          <w:sz w:val="23"/>
-          <w:szCs w:val="23"/>
-        </w:rPr>
-        <w:t xml:space="preserve">50 10 20 20 12 13 32 30 </w:t>
-      </w:r>
-    </w:p>
-    <w:p>
-      <w:pPr>
-        <w:pStyle w:val="Default"/>
-        <w:rPr>
-          <w:rFonts w:asciiTheme="minorHAnsi" w:hAnsiTheme="minorHAnsi" w:cstheme="minorHAnsi"/>
-          <w:sz w:val="23"/>
-          <w:szCs w:val="23"/>
-        </w:rPr>
-      </w:pPr>
-      <w:r>
-        <w:rPr>
-          <w:rFonts w:asciiTheme="minorHAnsi" w:hAnsiTheme="minorHAnsi" w:cstheme="minorHAnsi"/>
-          <w:sz w:val="23"/>
-          <w:szCs w:val="23"/>
-        </w:rPr>
-        <w:t xml:space="preserve">        </w:t>
-      </w:r>
-      <w:r>
-        <w:rPr>
-          <w:rFonts w:asciiTheme="minorHAnsi" w:hAnsiTheme="minorHAnsi" w:cstheme="minorHAnsi"/>
+          <w:color w:val="952498" w:themeColor="accent2" w:themeShade="BF"/>
           <w:sz w:val="23"/>
           <w:szCs w:val="23"/>
         </w:rPr>
@@ -3908,67 +3774,27 @@
           <w:sz w:val="23"/>
           <w:szCs w:val="23"/>
         </w:rPr>
-        <w:t>0.</w:t>
-      </w:r>
-      <w:proofErr w:type="gramStart"/>
-      <w:r>
-        <w:rPr>
-          <w:rFonts w:ascii="Times New Roman" w:hAnsi="Times New Roman" w:cs="Times New Roman"/>
-          <w:color w:val="B3186D" w:themeColor="accent1" w:themeShade="BF"/>
-          <w:sz w:val="23"/>
-          <w:szCs w:val="23"/>
-        </w:rPr>
-        <w:t>5 ,</w:t>
-      </w:r>
-      <w:proofErr w:type="gramEnd"/>
-      <w:r>
-        <w:rPr>
-          <w:rFonts w:ascii="Times New Roman" w:hAnsi="Times New Roman" w:cs="Times New Roman"/>
-          <w:color w:val="B3186D" w:themeColor="accent1" w:themeShade="BF"/>
-          <w:sz w:val="23"/>
-          <w:szCs w:val="23"/>
-        </w:rPr>
-        <w:t xml:space="preserve"> a=0.2</w:t>
-      </w:r>
-    </w:p>
-    <w:p>
-      <w:pPr>
-        <w:pStyle w:val="Default"/>
-        <w:rPr>
-          <w:rFonts w:ascii="Times New Roman" w:hAnsi="Times New Roman" w:cs="Times New Roman"/>
-          <w:color w:val="B3186D" w:themeColor="accent1" w:themeShade="BF"/>
-          <w:sz w:val="23"/>
-          <w:szCs w:val="23"/>
-        </w:rPr>
-      </w:pPr>
-      <w:r>
-        <w:rPr>
-          <w:rFonts w:ascii="Times New Roman" w:hAnsi="Times New Roman" w:cs="Times New Roman"/>
-          <w:color w:val="B3186D" w:themeColor="accent1" w:themeShade="BF"/>
-          <w:sz w:val="23"/>
-          <w:szCs w:val="23"/>
-        </w:rPr>
-        <w:t>b- C=</w:t>
-      </w:r>
-      <w:proofErr w:type="gramStart"/>
-      <w:r>
-        <w:rPr>
-          <w:rFonts w:ascii="Times New Roman" w:hAnsi="Times New Roman" w:cs="Times New Roman"/>
-          <w:color w:val="B3186D" w:themeColor="accent1" w:themeShade="BF"/>
-          <w:sz w:val="23"/>
-          <w:szCs w:val="23"/>
-        </w:rPr>
-        <w:t>1 ,</w:t>
-      </w:r>
-      <w:proofErr w:type="gramEnd"/>
-      <w:r>
-        <w:rPr>
-          <w:rFonts w:ascii="Times New Roman" w:hAnsi="Times New Roman" w:cs="Times New Roman"/>
-          <w:color w:val="B3186D" w:themeColor="accent1" w:themeShade="BF"/>
-          <w:sz w:val="23"/>
-          <w:szCs w:val="23"/>
-        </w:rPr>
-        <w:t xml:space="preserve"> a=0.2 </w:t>
+        <w:t>0.5 , a=0.2</w:t>
+      </w:r>
+    </w:p>
+    <w:p>
+      <w:pPr>
+        <w:pStyle w:val="Default"/>
+        <w:rPr>
+          <w:rFonts w:ascii="Times New Roman" w:hAnsi="Times New Roman" w:cs="Times New Roman"/>
+          <w:color w:val="B3186D" w:themeColor="accent1" w:themeShade="BF"/>
+          <w:sz w:val="23"/>
+          <w:szCs w:val="23"/>
+        </w:rPr>
+      </w:pPr>
+      <w:r>
+        <w:rPr>
+          <w:rFonts w:ascii="Times New Roman" w:hAnsi="Times New Roman" w:cs="Times New Roman"/>
+          <w:color w:val="B3186D" w:themeColor="accent1" w:themeShade="BF"/>
+          <w:sz w:val="23"/>
+          <w:szCs w:val="23"/>
+        </w:rPr>
+        <w:t xml:space="preserve">b- C=1 , a=0.2 </w:t>
       </w:r>
     </w:p>
     <w:p>
@@ -4653,27 +4479,7 @@
           <w:sz w:val="23"/>
           <w:szCs w:val="23"/>
         </w:rPr>
-        <w:t xml:space="preserve">7- </w:t>
-      </w:r>
-      <w:proofErr w:type="gramStart"/>
-      <w:r>
-        <w:rPr>
-          <w:rFonts w:ascii="Times New Roman" w:hAnsi="Times New Roman" w:cs="Times New Roman"/>
-          <w:color w:val="B3186D" w:themeColor="accent1" w:themeShade="BF"/>
-          <w:sz w:val="23"/>
-          <w:szCs w:val="23"/>
-        </w:rPr>
-        <w:t>Plot :</w:t>
-      </w:r>
-      <w:proofErr w:type="gramEnd"/>
-      <w:r>
-        <w:rPr>
-          <w:rFonts w:ascii="Times New Roman" w:hAnsi="Times New Roman" w:cs="Times New Roman"/>
-          <w:color w:val="B3186D" w:themeColor="accent1" w:themeShade="BF"/>
-          <w:sz w:val="23"/>
-          <w:szCs w:val="23"/>
-        </w:rPr>
-        <w:t xml:space="preserve"> </w:t>
+        <w:t xml:space="preserve">7- Plot : </w:t>
       </w:r>
     </w:p>
     <w:p>
@@ -5663,14 +5469,15 @@
         <w:rPr>
           <w:noProof/>
         </w:rPr>
+        <w:lastRenderedPageBreak/>
         <w:drawing>
-          <wp:anchor distT="0" distB="0" distL="114300" distR="114300" simplePos="0" relativeHeight="251683840" behindDoc="1" locked="0" layoutInCell="1" allowOverlap="1" wp14:anchorId="7EED5B54" wp14:editId="1CF869CD">
+          <wp:anchor distT="0" distB="0" distL="114300" distR="114300" simplePos="0" relativeHeight="251683840" behindDoc="1" locked="0" layoutInCell="1" allowOverlap="1" wp14:anchorId="7EED5B54" wp14:editId="0E06C13E">
             <wp:simplePos x="0" y="0"/>
             <wp:positionH relativeFrom="column">
-              <wp:posOffset>979715</wp:posOffset>
+              <wp:posOffset>510043</wp:posOffset>
             </wp:positionH>
             <wp:positionV relativeFrom="paragraph">
-              <wp:posOffset>-950661</wp:posOffset>
+              <wp:posOffset>-497370</wp:posOffset>
             </wp:positionV>
             <wp:extent cx="4686300" cy="3524250"/>
             <wp:effectExtent l="0" t="0" r="0" b="0"/>
@@ -5867,18 +5674,48 @@
           <w:szCs w:val="23"/>
         </w:rPr>
       </w:pPr>
+    </w:p>
+    <w:p>
+      <w:pPr>
+        <w:pStyle w:val="Default"/>
+        <w:rPr>
+          <w:color w:val="auto"/>
+          <w:sz w:val="23"/>
+          <w:szCs w:val="23"/>
+        </w:rPr>
+      </w:pPr>
+    </w:p>
+    <w:p>
+      <w:pPr>
+        <w:pStyle w:val="Default"/>
+        <w:rPr>
+          <w:color w:val="auto"/>
+          <w:sz w:val="23"/>
+          <w:szCs w:val="23"/>
+        </w:rPr>
+      </w:pPr>
+    </w:p>
+    <w:p>
+      <w:pPr>
+        <w:pStyle w:val="Default"/>
+        <w:rPr>
+          <w:color w:val="auto"/>
+          <w:sz w:val="23"/>
+          <w:szCs w:val="23"/>
+        </w:rPr>
+      </w:pPr>
       <w:r>
         <w:rPr>
           <w:noProof/>
         </w:rPr>
         <w:drawing>
-          <wp:anchor distT="0" distB="0" distL="114300" distR="114300" simplePos="0" relativeHeight="251685888" behindDoc="1" locked="0" layoutInCell="1" allowOverlap="1" wp14:anchorId="4DE32838" wp14:editId="1145E412">
+          <wp:anchor distT="0" distB="0" distL="114300" distR="114300" simplePos="0" relativeHeight="251685888" behindDoc="1" locked="0" layoutInCell="1" allowOverlap="1" wp14:anchorId="4DE32838" wp14:editId="7A8BDA40">
             <wp:simplePos x="0" y="0"/>
             <wp:positionH relativeFrom="column">
-              <wp:posOffset>136525</wp:posOffset>
+              <wp:posOffset>565785</wp:posOffset>
             </wp:positionH>
             <wp:positionV relativeFrom="paragraph">
-              <wp:posOffset>97155</wp:posOffset>
+              <wp:posOffset>149860</wp:posOffset>
             </wp:positionV>
             <wp:extent cx="4714875" cy="3486150"/>
             <wp:effectExtent l="0" t="0" r="9525" b="0"/>
@@ -5915,56 +5752,6 @@
           </wp:anchor>
         </w:drawing>
       </w:r>
-    </w:p>
-    <w:p>
-      <w:pPr>
-        <w:pStyle w:val="Default"/>
-        <w:rPr>
-          <w:color w:val="auto"/>
-          <w:sz w:val="23"/>
-          <w:szCs w:val="23"/>
-        </w:rPr>
-      </w:pPr>
-    </w:p>
-    <w:p>
-      <w:pPr>
-        <w:pStyle w:val="Default"/>
-        <w:rPr>
-          <w:color w:val="auto"/>
-          <w:sz w:val="23"/>
-          <w:szCs w:val="23"/>
-        </w:rPr>
-      </w:pPr>
-    </w:p>
-    <w:p>
-      <w:pPr>
-        <w:pStyle w:val="Default"/>
-        <w:rPr>
-          <w:color w:val="auto"/>
-          <w:sz w:val="23"/>
-          <w:szCs w:val="23"/>
-        </w:rPr>
-      </w:pPr>
-    </w:p>
-    <w:p>
-      <w:pPr>
-        <w:pStyle w:val="Default"/>
-        <w:rPr>
-          <w:color w:val="auto"/>
-          <w:sz w:val="23"/>
-          <w:szCs w:val="23"/>
-        </w:rPr>
-      </w:pPr>
-    </w:p>
-    <w:p>
-      <w:pPr>
-        <w:pStyle w:val="Default"/>
-        <w:rPr>
-          <w:color w:val="auto"/>
-          <w:sz w:val="23"/>
-          <w:szCs w:val="23"/>
-        </w:rPr>
-      </w:pPr>
     </w:p>
     <w:p>
       <w:pPr>
@@ -7137,10 +6924,7 @@
           <w:lang w:bidi="ar-BH"/>
         </w:rPr>
       </w:pPr>
-    </w:p>
-    <w:p>
-      <w:pPr>
-        <w:jc w:val="both"/>
+      <w:r>
         <w:rPr>
           <w:rFonts w:asciiTheme="minorBidi" w:hAnsiTheme="minorBidi"/>
           <w:b/>
@@ -7150,7 +6934,8 @@
           <w:szCs w:val="26"/>
           <w:lang w:bidi="ar-BH"/>
         </w:rPr>
-      </w:pPr>
+        <w:t>Conclusion:</w:t>
+      </w:r>
     </w:p>
     <w:p>
       <w:pPr>
@@ -7168,1978 +6953,6 @@
     </w:p>
     <w:p>
       <w:pPr>
-        <w:jc w:val="both"/>
-        <w:rPr>
-          <w:rFonts w:asciiTheme="minorBidi" w:hAnsiTheme="minorBidi"/>
-          <w:b/>
-          <w:bCs/>
-          <w:color w:val="4F2CD0" w:themeColor="accent5" w:themeShade="BF"/>
-          <w:sz w:val="26"/>
-          <w:szCs w:val="26"/>
-          <w:lang w:bidi="ar-BH"/>
-        </w:rPr>
-      </w:pPr>
-    </w:p>
-    <w:p>
-      <w:pPr>
-        <w:jc w:val="both"/>
-        <w:rPr>
-          <w:rFonts w:asciiTheme="minorBidi" w:hAnsiTheme="minorBidi"/>
-          <w:b/>
-          <w:bCs/>
-          <w:color w:val="4F2CD0" w:themeColor="accent5" w:themeShade="BF"/>
-          <w:sz w:val="26"/>
-          <w:szCs w:val="26"/>
-          <w:lang w:bidi="ar-BH"/>
-        </w:rPr>
-      </w:pPr>
-    </w:p>
-    <w:p>
-      <w:pPr>
-        <w:jc w:val="both"/>
-        <w:rPr>
-          <w:rFonts w:asciiTheme="minorBidi" w:hAnsiTheme="minorBidi"/>
-          <w:b/>
-          <w:bCs/>
-          <w:color w:val="4F2CD0" w:themeColor="accent5" w:themeShade="BF"/>
-          <w:sz w:val="26"/>
-          <w:szCs w:val="26"/>
-          <w:lang w:bidi="ar-BH"/>
-        </w:rPr>
-      </w:pPr>
-    </w:p>
-    <w:p>
-      <w:pPr>
-        <w:jc w:val="both"/>
-        <w:rPr>
-          <w:rFonts w:asciiTheme="minorBidi" w:hAnsiTheme="minorBidi"/>
-          <w:b/>
-          <w:bCs/>
-          <w:color w:val="4F2CD0" w:themeColor="accent5" w:themeShade="BF"/>
-          <w:sz w:val="26"/>
-          <w:szCs w:val="26"/>
-          <w:lang w:bidi="ar-BH"/>
-        </w:rPr>
-      </w:pPr>
-    </w:p>
-    <w:p>
-      <w:pPr>
-        <w:jc w:val="both"/>
-        <w:rPr>
-          <w:rFonts w:asciiTheme="minorBidi" w:hAnsiTheme="minorBidi"/>
-          <w:b/>
-          <w:bCs/>
-          <w:color w:val="4F2CD0" w:themeColor="accent5" w:themeShade="BF"/>
-          <w:sz w:val="26"/>
-          <w:szCs w:val="26"/>
-          <w:lang w:bidi="ar-BH"/>
-        </w:rPr>
-      </w:pPr>
-    </w:p>
-    <w:p>
-      <w:pPr>
-        <w:jc w:val="both"/>
-        <w:rPr>
-          <w:rFonts w:asciiTheme="minorBidi" w:hAnsiTheme="minorBidi"/>
-          <w:b/>
-          <w:bCs/>
-          <w:color w:val="4F2CD0" w:themeColor="accent5" w:themeShade="BF"/>
-          <w:sz w:val="26"/>
-          <w:szCs w:val="26"/>
-          <w:lang w:bidi="ar-BH"/>
-        </w:rPr>
-      </w:pPr>
-    </w:p>
-    <w:p>
-      <w:pPr>
-        <w:jc w:val="both"/>
-        <w:rPr>
-          <w:rFonts w:asciiTheme="minorBidi" w:hAnsiTheme="minorBidi"/>
-          <w:b/>
-          <w:bCs/>
-          <w:color w:val="4F2CD0" w:themeColor="accent5" w:themeShade="BF"/>
-          <w:sz w:val="26"/>
-          <w:szCs w:val="26"/>
-          <w:lang w:bidi="ar-BH"/>
-        </w:rPr>
-      </w:pPr>
-    </w:p>
-    <w:p>
-      <w:pPr>
-        <w:jc w:val="both"/>
-        <w:rPr>
-          <w:rFonts w:asciiTheme="minorBidi" w:hAnsiTheme="minorBidi"/>
-          <w:b/>
-          <w:bCs/>
-          <w:color w:val="4F2CD0" w:themeColor="accent5" w:themeShade="BF"/>
-          <w:sz w:val="26"/>
-          <w:szCs w:val="26"/>
-          <w:lang w:bidi="ar-BH"/>
-        </w:rPr>
-      </w:pPr>
-    </w:p>
-    <w:p>
-      <w:pPr>
-        <w:jc w:val="both"/>
-        <w:rPr>
-          <w:rFonts w:asciiTheme="minorBidi" w:hAnsiTheme="minorBidi"/>
-          <w:b/>
-          <w:bCs/>
-          <w:color w:val="4F2CD0" w:themeColor="accent5" w:themeShade="BF"/>
-          <w:sz w:val="26"/>
-          <w:szCs w:val="26"/>
-          <w:lang w:bidi="ar-BH"/>
-        </w:rPr>
-      </w:pPr>
-    </w:p>
-    <w:p>
-      <w:pPr>
-        <w:jc w:val="both"/>
-        <w:rPr>
-          <w:rFonts w:asciiTheme="minorBidi" w:hAnsiTheme="minorBidi"/>
-          <w:b/>
-          <w:bCs/>
-          <w:color w:val="4F2CD0" w:themeColor="accent5" w:themeShade="BF"/>
-          <w:sz w:val="26"/>
-          <w:szCs w:val="26"/>
-          <w:lang w:bidi="ar-BH"/>
-        </w:rPr>
-      </w:pPr>
-    </w:p>
-    <w:p>
-      <w:pPr>
-        <w:jc w:val="both"/>
-        <w:rPr>
-          <w:rFonts w:asciiTheme="minorBidi" w:hAnsiTheme="minorBidi"/>
-          <w:b/>
-          <w:bCs/>
-          <w:color w:val="4F2CD0" w:themeColor="accent5" w:themeShade="BF"/>
-          <w:sz w:val="26"/>
-          <w:szCs w:val="26"/>
-          <w:lang w:bidi="ar-BH"/>
-        </w:rPr>
-      </w:pPr>
-    </w:p>
-    <w:p>
-      <w:pPr>
-        <w:jc w:val="both"/>
-        <w:rPr>
-          <w:rFonts w:asciiTheme="minorBidi" w:hAnsiTheme="minorBidi"/>
-          <w:b/>
-          <w:bCs/>
-          <w:color w:val="4F2CD0" w:themeColor="accent5" w:themeShade="BF"/>
-          <w:sz w:val="26"/>
-          <w:szCs w:val="26"/>
-          <w:lang w:bidi="ar-BH"/>
-        </w:rPr>
-      </w:pPr>
-    </w:p>
-    <w:p>
-      <w:pPr>
-        <w:jc w:val="both"/>
-        <w:rPr>
-          <w:rFonts w:asciiTheme="minorBidi" w:hAnsiTheme="minorBidi"/>
-          <w:b/>
-          <w:bCs/>
-          <w:color w:val="4F2CD0" w:themeColor="accent5" w:themeShade="BF"/>
-          <w:sz w:val="26"/>
-          <w:szCs w:val="26"/>
-          <w:lang w:bidi="ar-BH"/>
-        </w:rPr>
-      </w:pPr>
-    </w:p>
-    <w:p>
-      <w:pPr>
-        <w:jc w:val="both"/>
-        <w:rPr>
-          <w:rFonts w:asciiTheme="minorBidi" w:hAnsiTheme="minorBidi"/>
-          <w:b/>
-          <w:bCs/>
-          <w:color w:val="4F2CD0" w:themeColor="accent5" w:themeShade="BF"/>
-          <w:sz w:val="26"/>
-          <w:szCs w:val="26"/>
-          <w:lang w:bidi="ar-BH"/>
-        </w:rPr>
-      </w:pPr>
-    </w:p>
-    <w:p>
-      <w:pPr>
-        <w:jc w:val="both"/>
-        <w:rPr>
-          <w:rFonts w:asciiTheme="minorBidi" w:hAnsiTheme="minorBidi"/>
-          <w:b/>
-          <w:bCs/>
-          <w:color w:val="4F2CD0" w:themeColor="accent5" w:themeShade="BF"/>
-          <w:sz w:val="26"/>
-          <w:szCs w:val="26"/>
-          <w:lang w:bidi="ar-BH"/>
-        </w:rPr>
-      </w:pPr>
-    </w:p>
-    <w:p>
-      <w:pPr>
-        <w:jc w:val="both"/>
-        <w:rPr>
-          <w:rFonts w:asciiTheme="minorBidi" w:hAnsiTheme="minorBidi"/>
-          <w:b/>
-          <w:bCs/>
-          <w:color w:val="4F2CD0" w:themeColor="accent5" w:themeShade="BF"/>
-          <w:sz w:val="26"/>
-          <w:szCs w:val="26"/>
-          <w:lang w:bidi="ar-BH"/>
-        </w:rPr>
-      </w:pPr>
-    </w:p>
-    <w:p>
-      <w:pPr>
-        <w:jc w:val="both"/>
-        <w:rPr>
-          <w:rFonts w:asciiTheme="minorBidi" w:hAnsiTheme="minorBidi"/>
-          <w:b/>
-          <w:bCs/>
-          <w:color w:val="4F2CD0" w:themeColor="accent5" w:themeShade="BF"/>
-          <w:sz w:val="26"/>
-          <w:szCs w:val="26"/>
-          <w:lang w:bidi="ar-BH"/>
-        </w:rPr>
-      </w:pPr>
-    </w:p>
-    <w:p>
-      <w:pPr>
-        <w:jc w:val="both"/>
-        <w:rPr>
-          <w:rFonts w:asciiTheme="minorBidi" w:hAnsiTheme="minorBidi"/>
-          <w:b/>
-          <w:bCs/>
-          <w:color w:val="4F2CD0" w:themeColor="accent5" w:themeShade="BF"/>
-          <w:sz w:val="26"/>
-          <w:szCs w:val="26"/>
-          <w:lang w:bidi="ar-BH"/>
-        </w:rPr>
-      </w:pPr>
-    </w:p>
-    <w:p>
-      <w:pPr>
-        <w:jc w:val="both"/>
-        <w:rPr>
-          <w:rFonts w:asciiTheme="minorBidi" w:hAnsiTheme="minorBidi"/>
-          <w:b/>
-          <w:bCs/>
-          <w:color w:val="4F2CD0" w:themeColor="accent5" w:themeShade="BF"/>
-          <w:sz w:val="26"/>
-          <w:szCs w:val="26"/>
-          <w:lang w:bidi="ar-BH"/>
-        </w:rPr>
-      </w:pPr>
-    </w:p>
-    <w:p>
-      <w:pPr>
-        <w:jc w:val="both"/>
-        <w:rPr>
-          <w:rFonts w:asciiTheme="minorBidi" w:hAnsiTheme="minorBidi"/>
-          <w:b/>
-          <w:bCs/>
-          <w:color w:val="4F2CD0" w:themeColor="accent5" w:themeShade="BF"/>
-          <w:sz w:val="26"/>
-          <w:szCs w:val="26"/>
-          <w:lang w:bidi="ar-BH"/>
-        </w:rPr>
-      </w:pPr>
-    </w:p>
-    <w:p>
-      <w:pPr>
-        <w:jc w:val="both"/>
-        <w:rPr>
-          <w:rFonts w:asciiTheme="minorBidi" w:hAnsiTheme="minorBidi"/>
-          <w:b/>
-          <w:bCs/>
-          <w:color w:val="4F2CD0" w:themeColor="accent5" w:themeShade="BF"/>
-          <w:sz w:val="26"/>
-          <w:szCs w:val="26"/>
-          <w:lang w:bidi="ar-BH"/>
-        </w:rPr>
-      </w:pPr>
-    </w:p>
-    <w:p>
-      <w:pPr>
-        <w:jc w:val="both"/>
-        <w:rPr>
-          <w:rFonts w:asciiTheme="minorBidi" w:hAnsiTheme="minorBidi"/>
-          <w:b/>
-          <w:bCs/>
-          <w:color w:val="4F2CD0" w:themeColor="accent5" w:themeShade="BF"/>
-          <w:sz w:val="26"/>
-          <w:szCs w:val="26"/>
-          <w:lang w:bidi="ar-BH"/>
-        </w:rPr>
-      </w:pPr>
-    </w:p>
-    <w:p>
-      <w:pPr>
-        <w:jc w:val="both"/>
-        <w:rPr>
-          <w:rFonts w:asciiTheme="minorBidi" w:hAnsiTheme="minorBidi"/>
-          <w:b/>
-          <w:bCs/>
-          <w:color w:val="4F2CD0" w:themeColor="accent5" w:themeShade="BF"/>
-          <w:sz w:val="26"/>
-          <w:szCs w:val="26"/>
-          <w:lang w:bidi="ar-BH"/>
-        </w:rPr>
-      </w:pPr>
-    </w:p>
-    <w:p>
-      <w:pPr>
-        <w:jc w:val="both"/>
-        <w:rPr>
-          <w:rFonts w:asciiTheme="minorBidi" w:hAnsiTheme="minorBidi"/>
-          <w:b/>
-          <w:bCs/>
-          <w:color w:val="4F2CD0" w:themeColor="accent5" w:themeShade="BF"/>
-          <w:sz w:val="26"/>
-          <w:szCs w:val="26"/>
-          <w:lang w:bidi="ar-BH"/>
-        </w:rPr>
-      </w:pPr>
-    </w:p>
-    <w:p>
-      <w:pPr>
-        <w:jc w:val="both"/>
-        <w:rPr>
-          <w:rFonts w:asciiTheme="minorBidi" w:hAnsiTheme="minorBidi"/>
-          <w:b/>
-          <w:bCs/>
-          <w:color w:val="4F2CD0" w:themeColor="accent5" w:themeShade="BF"/>
-          <w:sz w:val="26"/>
-          <w:szCs w:val="26"/>
-          <w:lang w:bidi="ar-BH"/>
-        </w:rPr>
-      </w:pPr>
-    </w:p>
-    <w:p>
-      <w:pPr>
-        <w:jc w:val="both"/>
-        <w:rPr>
-          <w:rFonts w:asciiTheme="minorBidi" w:hAnsiTheme="minorBidi"/>
-          <w:b/>
-          <w:bCs/>
-          <w:color w:val="4F2CD0" w:themeColor="accent5" w:themeShade="BF"/>
-          <w:sz w:val="26"/>
-          <w:szCs w:val="26"/>
-          <w:lang w:bidi="ar-BH"/>
-        </w:rPr>
-      </w:pPr>
-    </w:p>
-    <w:p>
-      <w:pPr>
-        <w:jc w:val="both"/>
-        <w:rPr>
-          <w:rFonts w:asciiTheme="minorBidi" w:hAnsiTheme="minorBidi"/>
-          <w:b/>
-          <w:bCs/>
-          <w:color w:val="4F2CD0" w:themeColor="accent5" w:themeShade="BF"/>
-          <w:sz w:val="26"/>
-          <w:szCs w:val="26"/>
-          <w:lang w:bidi="ar-BH"/>
-        </w:rPr>
-      </w:pPr>
-    </w:p>
-    <w:p>
-      <w:pPr>
-        <w:jc w:val="both"/>
-        <w:rPr>
-          <w:rFonts w:asciiTheme="minorBidi" w:hAnsiTheme="minorBidi"/>
-          <w:b/>
-          <w:bCs/>
-          <w:color w:val="4F2CD0" w:themeColor="accent5" w:themeShade="BF"/>
-          <w:sz w:val="26"/>
-          <w:szCs w:val="26"/>
-          <w:lang w:bidi="ar-BH"/>
-        </w:rPr>
-      </w:pPr>
-    </w:p>
-    <w:p>
-      <w:pPr>
-        <w:jc w:val="both"/>
-        <w:rPr>
-          <w:rFonts w:asciiTheme="minorBidi" w:hAnsiTheme="minorBidi"/>
-          <w:b/>
-          <w:bCs/>
-          <w:color w:val="4F2CD0" w:themeColor="accent5" w:themeShade="BF"/>
-          <w:sz w:val="26"/>
-          <w:szCs w:val="26"/>
-          <w:lang w:bidi="ar-BH"/>
-        </w:rPr>
-      </w:pPr>
-    </w:p>
-    <w:p>
-      <w:pPr>
-        <w:jc w:val="both"/>
-        <w:rPr>
-          <w:rFonts w:asciiTheme="minorBidi" w:hAnsiTheme="minorBidi"/>
-          <w:b/>
-          <w:bCs/>
-          <w:color w:val="4F2CD0" w:themeColor="accent5" w:themeShade="BF"/>
-          <w:sz w:val="26"/>
-          <w:szCs w:val="26"/>
-          <w:lang w:bidi="ar-BH"/>
-        </w:rPr>
-      </w:pPr>
-    </w:p>
-    <w:p>
-      <w:pPr>
-        <w:jc w:val="both"/>
-        <w:rPr>
-          <w:rFonts w:asciiTheme="minorBidi" w:hAnsiTheme="minorBidi"/>
-          <w:b/>
-          <w:bCs/>
-          <w:color w:val="4F2CD0" w:themeColor="accent5" w:themeShade="BF"/>
-          <w:sz w:val="26"/>
-          <w:szCs w:val="26"/>
-          <w:lang w:bidi="ar-BH"/>
-        </w:rPr>
-      </w:pPr>
-    </w:p>
-    <w:p>
-      <w:pPr>
-        <w:jc w:val="both"/>
-        <w:rPr>
-          <w:rFonts w:asciiTheme="minorBidi" w:hAnsiTheme="minorBidi"/>
-          <w:b/>
-          <w:bCs/>
-          <w:color w:val="4F2CD0" w:themeColor="accent5" w:themeShade="BF"/>
-          <w:sz w:val="26"/>
-          <w:szCs w:val="26"/>
-          <w:lang w:bidi="ar-BH"/>
-        </w:rPr>
-      </w:pPr>
-    </w:p>
-    <w:p>
-      <w:pPr>
-        <w:jc w:val="both"/>
-        <w:rPr>
-          <w:rFonts w:asciiTheme="minorBidi" w:hAnsiTheme="minorBidi"/>
-          <w:b/>
-          <w:bCs/>
-          <w:color w:val="4F2CD0" w:themeColor="accent5" w:themeShade="BF"/>
-          <w:sz w:val="26"/>
-          <w:szCs w:val="26"/>
-          <w:lang w:bidi="ar-BH"/>
-        </w:rPr>
-      </w:pPr>
-    </w:p>
-    <w:p>
-      <w:pPr>
-        <w:jc w:val="both"/>
-        <w:rPr>
-          <w:rFonts w:asciiTheme="minorBidi" w:hAnsiTheme="minorBidi"/>
-          <w:b/>
-          <w:bCs/>
-          <w:color w:val="4F2CD0" w:themeColor="accent5" w:themeShade="BF"/>
-          <w:sz w:val="26"/>
-          <w:szCs w:val="26"/>
-          <w:lang w:bidi="ar-BH"/>
-        </w:rPr>
-      </w:pPr>
-    </w:p>
-    <w:p>
-      <w:pPr>
-        <w:jc w:val="both"/>
-        <w:rPr>
-          <w:rFonts w:asciiTheme="minorBidi" w:hAnsiTheme="minorBidi"/>
-          <w:b/>
-          <w:bCs/>
-          <w:color w:val="4F2CD0" w:themeColor="accent5" w:themeShade="BF"/>
-          <w:sz w:val="26"/>
-          <w:szCs w:val="26"/>
-          <w:lang w:bidi="ar-BH"/>
-        </w:rPr>
-      </w:pPr>
-    </w:p>
-    <w:p>
-      <w:pPr>
-        <w:jc w:val="both"/>
-        <w:rPr>
-          <w:rFonts w:asciiTheme="minorBidi" w:hAnsiTheme="minorBidi"/>
-          <w:b/>
-          <w:bCs/>
-          <w:color w:val="4F2CD0" w:themeColor="accent5" w:themeShade="BF"/>
-          <w:sz w:val="26"/>
-          <w:szCs w:val="26"/>
-          <w:lang w:bidi="ar-BH"/>
-        </w:rPr>
-      </w:pPr>
-    </w:p>
-    <w:p>
-      <w:pPr>
-        <w:jc w:val="both"/>
-        <w:rPr>
-          <w:rFonts w:asciiTheme="minorBidi" w:hAnsiTheme="minorBidi"/>
-          <w:b/>
-          <w:bCs/>
-          <w:color w:val="4F2CD0" w:themeColor="accent5" w:themeShade="BF"/>
-          <w:sz w:val="26"/>
-          <w:szCs w:val="26"/>
-          <w:lang w:bidi="ar-BH"/>
-        </w:rPr>
-      </w:pPr>
-    </w:p>
-    <w:p>
-      <w:pPr>
-        <w:jc w:val="both"/>
-        <w:rPr>
-          <w:rFonts w:asciiTheme="minorBidi" w:hAnsiTheme="minorBidi"/>
-          <w:b/>
-          <w:bCs/>
-          <w:color w:val="4F2CD0" w:themeColor="accent5" w:themeShade="BF"/>
-          <w:sz w:val="26"/>
-          <w:szCs w:val="26"/>
-          <w:lang w:bidi="ar-BH"/>
-        </w:rPr>
-      </w:pPr>
-    </w:p>
-    <w:p>
-      <w:pPr>
-        <w:jc w:val="both"/>
-        <w:rPr>
-          <w:rFonts w:asciiTheme="minorBidi" w:hAnsiTheme="minorBidi"/>
-          <w:b/>
-          <w:bCs/>
-          <w:color w:val="4F2CD0" w:themeColor="accent5" w:themeShade="BF"/>
-          <w:sz w:val="26"/>
-          <w:szCs w:val="26"/>
-          <w:lang w:bidi="ar-BH"/>
-        </w:rPr>
-      </w:pPr>
-    </w:p>
-    <w:p>
-      <w:pPr>
-        <w:jc w:val="both"/>
-        <w:rPr>
-          <w:rFonts w:asciiTheme="minorBidi" w:hAnsiTheme="minorBidi"/>
-          <w:b/>
-          <w:bCs/>
-          <w:color w:val="4F2CD0" w:themeColor="accent5" w:themeShade="BF"/>
-          <w:sz w:val="26"/>
-          <w:szCs w:val="26"/>
-          <w:lang w:bidi="ar-BH"/>
-        </w:rPr>
-      </w:pPr>
-    </w:p>
-    <w:p>
-      <w:pPr>
-        <w:jc w:val="both"/>
-        <w:rPr>
-          <w:rFonts w:asciiTheme="minorBidi" w:hAnsiTheme="minorBidi"/>
-          <w:b/>
-          <w:bCs/>
-          <w:color w:val="4F2CD0" w:themeColor="accent5" w:themeShade="BF"/>
-          <w:sz w:val="26"/>
-          <w:szCs w:val="26"/>
-          <w:lang w:bidi="ar-BH"/>
-        </w:rPr>
-      </w:pPr>
-    </w:p>
-    <w:p>
-      <w:pPr>
-        <w:jc w:val="both"/>
-        <w:rPr>
-          <w:rFonts w:asciiTheme="minorBidi" w:hAnsiTheme="minorBidi"/>
-          <w:b/>
-          <w:bCs/>
-          <w:color w:val="4F2CD0" w:themeColor="accent5" w:themeShade="BF"/>
-          <w:sz w:val="26"/>
-          <w:szCs w:val="26"/>
-          <w:lang w:bidi="ar-BH"/>
-        </w:rPr>
-      </w:pPr>
-    </w:p>
-    <w:p>
-      <w:pPr>
-        <w:jc w:val="both"/>
-        <w:rPr>
-          <w:rFonts w:asciiTheme="minorBidi" w:hAnsiTheme="minorBidi"/>
-          <w:b/>
-          <w:bCs/>
-          <w:color w:val="4F2CD0" w:themeColor="accent5" w:themeShade="BF"/>
-          <w:sz w:val="26"/>
-          <w:szCs w:val="26"/>
-          <w:lang w:bidi="ar-BH"/>
-        </w:rPr>
-      </w:pPr>
-    </w:p>
-    <w:p>
-      <w:pPr>
-        <w:jc w:val="both"/>
-        <w:rPr>
-          <w:rFonts w:asciiTheme="minorBidi" w:hAnsiTheme="minorBidi"/>
-          <w:b/>
-          <w:bCs/>
-          <w:color w:val="4F2CD0" w:themeColor="accent5" w:themeShade="BF"/>
-          <w:sz w:val="26"/>
-          <w:szCs w:val="26"/>
-          <w:lang w:bidi="ar-BH"/>
-        </w:rPr>
-      </w:pPr>
-    </w:p>
-    <w:p>
-      <w:pPr>
-        <w:jc w:val="both"/>
-        <w:rPr>
-          <w:rFonts w:asciiTheme="minorBidi" w:hAnsiTheme="minorBidi"/>
-          <w:b/>
-          <w:bCs/>
-          <w:color w:val="4F2CD0" w:themeColor="accent5" w:themeShade="BF"/>
-          <w:sz w:val="26"/>
-          <w:szCs w:val="26"/>
-          <w:lang w:bidi="ar-BH"/>
-        </w:rPr>
-      </w:pPr>
-    </w:p>
-    <w:p>
-      <w:pPr>
-        <w:jc w:val="both"/>
-        <w:rPr>
-          <w:rFonts w:asciiTheme="minorBidi" w:hAnsiTheme="minorBidi"/>
-          <w:b/>
-          <w:bCs/>
-          <w:color w:val="4F2CD0" w:themeColor="accent5" w:themeShade="BF"/>
-          <w:sz w:val="26"/>
-          <w:szCs w:val="26"/>
-          <w:lang w:bidi="ar-BH"/>
-        </w:rPr>
-      </w:pPr>
-    </w:p>
-    <w:p>
-      <w:pPr>
-        <w:jc w:val="both"/>
-        <w:rPr>
-          <w:rFonts w:asciiTheme="minorBidi" w:hAnsiTheme="minorBidi"/>
-          <w:b/>
-          <w:bCs/>
-          <w:color w:val="4F2CD0" w:themeColor="accent5" w:themeShade="BF"/>
-          <w:sz w:val="26"/>
-          <w:szCs w:val="26"/>
-          <w:lang w:bidi="ar-BH"/>
-        </w:rPr>
-      </w:pPr>
-    </w:p>
-    <w:p>
-      <w:pPr>
-        <w:jc w:val="both"/>
-        <w:rPr>
-          <w:rFonts w:asciiTheme="minorBidi" w:hAnsiTheme="minorBidi"/>
-          <w:b/>
-          <w:bCs/>
-          <w:color w:val="4F2CD0" w:themeColor="accent5" w:themeShade="BF"/>
-          <w:sz w:val="26"/>
-          <w:szCs w:val="26"/>
-          <w:lang w:bidi="ar-BH"/>
-        </w:rPr>
-      </w:pPr>
-    </w:p>
-    <w:p>
-      <w:pPr>
-        <w:jc w:val="both"/>
-        <w:rPr>
-          <w:rFonts w:asciiTheme="minorBidi" w:hAnsiTheme="minorBidi"/>
-          <w:b/>
-          <w:bCs/>
-          <w:color w:val="4F2CD0" w:themeColor="accent5" w:themeShade="BF"/>
-          <w:sz w:val="26"/>
-          <w:szCs w:val="26"/>
-          <w:lang w:bidi="ar-BH"/>
-        </w:rPr>
-      </w:pPr>
-    </w:p>
-    <w:p>
-      <w:pPr>
-        <w:jc w:val="both"/>
-        <w:rPr>
-          <w:rFonts w:asciiTheme="minorBidi" w:hAnsiTheme="minorBidi"/>
-          <w:b/>
-          <w:bCs/>
-          <w:color w:val="4F2CD0" w:themeColor="accent5" w:themeShade="BF"/>
-          <w:sz w:val="26"/>
-          <w:szCs w:val="26"/>
-          <w:lang w:bidi="ar-BH"/>
-        </w:rPr>
-      </w:pPr>
-    </w:p>
-    <w:p>
-      <w:pPr>
-        <w:jc w:val="both"/>
-        <w:rPr>
-          <w:rFonts w:asciiTheme="minorBidi" w:hAnsiTheme="minorBidi"/>
-          <w:b/>
-          <w:bCs/>
-          <w:color w:val="4F2CD0" w:themeColor="accent5" w:themeShade="BF"/>
-          <w:sz w:val="26"/>
-          <w:szCs w:val="26"/>
-          <w:lang w:bidi="ar-BH"/>
-        </w:rPr>
-      </w:pPr>
-    </w:p>
-    <w:p>
-      <w:pPr>
-        <w:jc w:val="both"/>
-        <w:rPr>
-          <w:rFonts w:asciiTheme="minorBidi" w:hAnsiTheme="minorBidi"/>
-          <w:b/>
-          <w:bCs/>
-          <w:color w:val="4F2CD0" w:themeColor="accent5" w:themeShade="BF"/>
-          <w:sz w:val="26"/>
-          <w:szCs w:val="26"/>
-          <w:lang w:bidi="ar-BH"/>
-        </w:rPr>
-      </w:pPr>
-    </w:p>
-    <w:p>
-      <w:pPr>
-        <w:jc w:val="both"/>
-        <w:rPr>
-          <w:rFonts w:asciiTheme="minorBidi" w:hAnsiTheme="minorBidi"/>
-          <w:b/>
-          <w:bCs/>
-          <w:color w:val="4F2CD0" w:themeColor="accent5" w:themeShade="BF"/>
-          <w:sz w:val="26"/>
-          <w:szCs w:val="26"/>
-          <w:lang w:bidi="ar-BH"/>
-        </w:rPr>
-      </w:pPr>
-    </w:p>
-    <w:p>
-      <w:pPr>
-        <w:jc w:val="both"/>
-        <w:rPr>
-          <w:rFonts w:asciiTheme="minorBidi" w:hAnsiTheme="minorBidi"/>
-          <w:b/>
-          <w:bCs/>
-          <w:color w:val="4F2CD0" w:themeColor="accent5" w:themeShade="BF"/>
-          <w:sz w:val="26"/>
-          <w:szCs w:val="26"/>
-          <w:lang w:bidi="ar-BH"/>
-        </w:rPr>
-      </w:pPr>
-    </w:p>
-    <w:p>
-      <w:pPr>
-        <w:jc w:val="both"/>
-        <w:rPr>
-          <w:rFonts w:asciiTheme="minorBidi" w:hAnsiTheme="minorBidi"/>
-          <w:b/>
-          <w:bCs/>
-          <w:color w:val="4F2CD0" w:themeColor="accent5" w:themeShade="BF"/>
-          <w:sz w:val="26"/>
-          <w:szCs w:val="26"/>
-          <w:lang w:bidi="ar-BH"/>
-        </w:rPr>
-      </w:pPr>
-    </w:p>
-    <w:p>
-      <w:pPr>
-        <w:jc w:val="both"/>
-        <w:rPr>
-          <w:rFonts w:asciiTheme="minorBidi" w:hAnsiTheme="minorBidi"/>
-          <w:b/>
-          <w:bCs/>
-          <w:color w:val="4F2CD0" w:themeColor="accent5" w:themeShade="BF"/>
-          <w:sz w:val="26"/>
-          <w:szCs w:val="26"/>
-          <w:lang w:bidi="ar-BH"/>
-        </w:rPr>
-      </w:pPr>
-    </w:p>
-    <w:p>
-      <w:pPr>
-        <w:jc w:val="both"/>
-        <w:rPr>
-          <w:rFonts w:asciiTheme="minorBidi" w:hAnsiTheme="minorBidi"/>
-          <w:b/>
-          <w:bCs/>
-          <w:color w:val="4F2CD0" w:themeColor="accent5" w:themeShade="BF"/>
-          <w:sz w:val="26"/>
-          <w:szCs w:val="26"/>
-          <w:lang w:bidi="ar-BH"/>
-        </w:rPr>
-      </w:pPr>
-    </w:p>
-    <w:p>
-      <w:pPr>
-        <w:jc w:val="both"/>
-        <w:rPr>
-          <w:rFonts w:asciiTheme="minorBidi" w:hAnsiTheme="minorBidi"/>
-          <w:b/>
-          <w:bCs/>
-          <w:color w:val="4F2CD0" w:themeColor="accent5" w:themeShade="BF"/>
-          <w:sz w:val="26"/>
-          <w:szCs w:val="26"/>
-          <w:lang w:bidi="ar-BH"/>
-        </w:rPr>
-      </w:pPr>
-    </w:p>
-    <w:p>
-      <w:pPr>
-        <w:jc w:val="both"/>
-        <w:rPr>
-          <w:rFonts w:asciiTheme="minorBidi" w:hAnsiTheme="minorBidi"/>
-          <w:b/>
-          <w:bCs/>
-          <w:color w:val="4F2CD0" w:themeColor="accent5" w:themeShade="BF"/>
-          <w:sz w:val="26"/>
-          <w:szCs w:val="26"/>
-          <w:lang w:bidi="ar-BH"/>
-        </w:rPr>
-      </w:pPr>
-    </w:p>
-    <w:p>
-      <w:pPr>
-        <w:jc w:val="both"/>
-        <w:rPr>
-          <w:rFonts w:asciiTheme="minorBidi" w:hAnsiTheme="minorBidi"/>
-          <w:b/>
-          <w:bCs/>
-          <w:color w:val="4F2CD0" w:themeColor="accent5" w:themeShade="BF"/>
-          <w:sz w:val="26"/>
-          <w:szCs w:val="26"/>
-          <w:lang w:bidi="ar-BH"/>
-        </w:rPr>
-      </w:pPr>
-    </w:p>
-    <w:p>
-      <w:pPr>
-        <w:jc w:val="both"/>
-        <w:rPr>
-          <w:rFonts w:asciiTheme="minorBidi" w:hAnsiTheme="minorBidi"/>
-          <w:b/>
-          <w:bCs/>
-          <w:color w:val="4F2CD0" w:themeColor="accent5" w:themeShade="BF"/>
-          <w:sz w:val="26"/>
-          <w:szCs w:val="26"/>
-          <w:lang w:bidi="ar-BH"/>
-        </w:rPr>
-      </w:pPr>
-    </w:p>
-    <w:p>
-      <w:pPr>
-        <w:jc w:val="both"/>
-        <w:rPr>
-          <w:rFonts w:asciiTheme="minorBidi" w:hAnsiTheme="minorBidi"/>
-          <w:b/>
-          <w:bCs/>
-          <w:color w:val="4F2CD0" w:themeColor="accent5" w:themeShade="BF"/>
-          <w:sz w:val="26"/>
-          <w:szCs w:val="26"/>
-          <w:lang w:bidi="ar-BH"/>
-        </w:rPr>
-      </w:pPr>
-    </w:p>
-    <w:p>
-      <w:pPr>
-        <w:jc w:val="both"/>
-        <w:rPr>
-          <w:rFonts w:asciiTheme="minorBidi" w:hAnsiTheme="minorBidi"/>
-          <w:b/>
-          <w:bCs/>
-          <w:color w:val="4F2CD0" w:themeColor="accent5" w:themeShade="BF"/>
-          <w:sz w:val="26"/>
-          <w:szCs w:val="26"/>
-          <w:lang w:bidi="ar-BH"/>
-        </w:rPr>
-      </w:pPr>
-    </w:p>
-    <w:p>
-      <w:pPr>
-        <w:jc w:val="both"/>
-        <w:rPr>
-          <w:rFonts w:asciiTheme="minorBidi" w:hAnsiTheme="minorBidi"/>
-          <w:b/>
-          <w:bCs/>
-          <w:color w:val="4F2CD0" w:themeColor="accent5" w:themeShade="BF"/>
-          <w:sz w:val="26"/>
-          <w:szCs w:val="26"/>
-          <w:lang w:bidi="ar-BH"/>
-        </w:rPr>
-      </w:pPr>
-    </w:p>
-    <w:p>
-      <w:pPr>
-        <w:jc w:val="both"/>
-        <w:rPr>
-          <w:rFonts w:asciiTheme="minorBidi" w:hAnsiTheme="minorBidi"/>
-          <w:b/>
-          <w:bCs/>
-          <w:color w:val="4F2CD0" w:themeColor="accent5" w:themeShade="BF"/>
-          <w:sz w:val="26"/>
-          <w:szCs w:val="26"/>
-          <w:lang w:bidi="ar-BH"/>
-        </w:rPr>
-      </w:pPr>
-    </w:p>
-    <w:p>
-      <w:pPr>
-        <w:jc w:val="both"/>
-        <w:rPr>
-          <w:rFonts w:asciiTheme="minorBidi" w:hAnsiTheme="minorBidi"/>
-          <w:b/>
-          <w:bCs/>
-          <w:color w:val="4F2CD0" w:themeColor="accent5" w:themeShade="BF"/>
-          <w:sz w:val="26"/>
-          <w:szCs w:val="26"/>
-          <w:lang w:bidi="ar-BH"/>
-        </w:rPr>
-      </w:pPr>
-    </w:p>
-    <w:p>
-      <w:pPr>
-        <w:jc w:val="both"/>
-        <w:rPr>
-          <w:rFonts w:asciiTheme="minorBidi" w:hAnsiTheme="minorBidi"/>
-          <w:b/>
-          <w:bCs/>
-          <w:color w:val="4F2CD0" w:themeColor="accent5" w:themeShade="BF"/>
-          <w:sz w:val="26"/>
-          <w:szCs w:val="26"/>
-          <w:lang w:bidi="ar-BH"/>
-        </w:rPr>
-      </w:pPr>
-    </w:p>
-    <w:p>
-      <w:pPr>
-        <w:jc w:val="both"/>
-        <w:rPr>
-          <w:rFonts w:asciiTheme="minorBidi" w:hAnsiTheme="minorBidi"/>
-          <w:b/>
-          <w:bCs/>
-          <w:color w:val="4F2CD0" w:themeColor="accent5" w:themeShade="BF"/>
-          <w:sz w:val="26"/>
-          <w:szCs w:val="26"/>
-          <w:lang w:bidi="ar-BH"/>
-        </w:rPr>
-      </w:pPr>
-    </w:p>
-    <w:p>
-      <w:pPr>
-        <w:jc w:val="both"/>
-        <w:rPr>
-          <w:rFonts w:asciiTheme="minorBidi" w:hAnsiTheme="minorBidi"/>
-          <w:b/>
-          <w:bCs/>
-          <w:color w:val="4F2CD0" w:themeColor="accent5" w:themeShade="BF"/>
-          <w:sz w:val="26"/>
-          <w:szCs w:val="26"/>
-          <w:lang w:bidi="ar-BH"/>
-        </w:rPr>
-      </w:pPr>
-    </w:p>
-    <w:p>
-      <w:pPr>
-        <w:jc w:val="both"/>
-        <w:rPr>
-          <w:rFonts w:asciiTheme="minorBidi" w:hAnsiTheme="minorBidi"/>
-          <w:b/>
-          <w:bCs/>
-          <w:color w:val="4F2CD0" w:themeColor="accent5" w:themeShade="BF"/>
-          <w:sz w:val="26"/>
-          <w:szCs w:val="26"/>
-          <w:lang w:bidi="ar-BH"/>
-        </w:rPr>
-      </w:pPr>
-    </w:p>
-    <w:p>
-      <w:pPr>
-        <w:jc w:val="both"/>
-        <w:rPr>
-          <w:rFonts w:asciiTheme="minorBidi" w:hAnsiTheme="minorBidi"/>
-          <w:b/>
-          <w:bCs/>
-          <w:color w:val="4F2CD0" w:themeColor="accent5" w:themeShade="BF"/>
-          <w:sz w:val="26"/>
-          <w:szCs w:val="26"/>
-          <w:lang w:bidi="ar-BH"/>
-        </w:rPr>
-      </w:pPr>
-    </w:p>
-    <w:p>
-      <w:pPr>
-        <w:jc w:val="both"/>
-        <w:rPr>
-          <w:rFonts w:asciiTheme="minorBidi" w:hAnsiTheme="minorBidi"/>
-          <w:b/>
-          <w:bCs/>
-          <w:color w:val="4F2CD0" w:themeColor="accent5" w:themeShade="BF"/>
-          <w:sz w:val="26"/>
-          <w:szCs w:val="26"/>
-          <w:lang w:bidi="ar-BH"/>
-        </w:rPr>
-      </w:pPr>
-    </w:p>
-    <w:p>
-      <w:pPr>
-        <w:jc w:val="both"/>
-        <w:rPr>
-          <w:rFonts w:asciiTheme="minorBidi" w:hAnsiTheme="minorBidi"/>
-          <w:b/>
-          <w:bCs/>
-          <w:color w:val="4F2CD0" w:themeColor="accent5" w:themeShade="BF"/>
-          <w:sz w:val="26"/>
-          <w:szCs w:val="26"/>
-          <w:lang w:bidi="ar-BH"/>
-        </w:rPr>
-      </w:pPr>
-    </w:p>
-    <w:p>
-      <w:pPr>
-        <w:jc w:val="both"/>
-        <w:rPr>
-          <w:rFonts w:asciiTheme="minorBidi" w:hAnsiTheme="minorBidi"/>
-          <w:b/>
-          <w:bCs/>
-          <w:color w:val="4F2CD0" w:themeColor="accent5" w:themeShade="BF"/>
-          <w:sz w:val="26"/>
-          <w:szCs w:val="26"/>
-          <w:lang w:bidi="ar-BH"/>
-        </w:rPr>
-      </w:pPr>
-    </w:p>
-    <w:p>
-      <w:pPr>
-        <w:jc w:val="both"/>
-        <w:rPr>
-          <w:rFonts w:asciiTheme="minorBidi" w:hAnsiTheme="minorBidi"/>
-          <w:b/>
-          <w:bCs/>
-          <w:color w:val="4F2CD0" w:themeColor="accent5" w:themeShade="BF"/>
-          <w:sz w:val="26"/>
-          <w:szCs w:val="26"/>
-          <w:lang w:bidi="ar-BH"/>
-        </w:rPr>
-      </w:pPr>
-    </w:p>
-    <w:p>
-      <w:pPr>
-        <w:jc w:val="both"/>
-        <w:rPr>
-          <w:rFonts w:asciiTheme="minorBidi" w:hAnsiTheme="minorBidi"/>
-          <w:b/>
-          <w:bCs/>
-          <w:color w:val="4F2CD0" w:themeColor="accent5" w:themeShade="BF"/>
-          <w:sz w:val="26"/>
-          <w:szCs w:val="26"/>
-          <w:lang w:bidi="ar-BH"/>
-        </w:rPr>
-      </w:pPr>
-    </w:p>
-    <w:p>
-      <w:pPr>
-        <w:jc w:val="both"/>
-        <w:rPr>
-          <w:rFonts w:asciiTheme="minorBidi" w:hAnsiTheme="minorBidi"/>
-          <w:b/>
-          <w:bCs/>
-          <w:color w:val="4F2CD0" w:themeColor="accent5" w:themeShade="BF"/>
-          <w:sz w:val="26"/>
-          <w:szCs w:val="26"/>
-          <w:lang w:bidi="ar-BH"/>
-        </w:rPr>
-      </w:pPr>
-    </w:p>
-    <w:p>
-      <w:pPr>
-        <w:jc w:val="both"/>
-        <w:rPr>
-          <w:rFonts w:asciiTheme="minorBidi" w:hAnsiTheme="minorBidi"/>
-          <w:b/>
-          <w:bCs/>
-          <w:color w:val="4F2CD0" w:themeColor="accent5" w:themeShade="BF"/>
-          <w:sz w:val="26"/>
-          <w:szCs w:val="26"/>
-          <w:lang w:bidi="ar-BH"/>
-        </w:rPr>
-      </w:pPr>
-    </w:p>
-    <w:p>
-      <w:pPr>
-        <w:jc w:val="both"/>
-        <w:rPr>
-          <w:rFonts w:asciiTheme="minorBidi" w:hAnsiTheme="minorBidi"/>
-          <w:b/>
-          <w:bCs/>
-          <w:color w:val="4F2CD0" w:themeColor="accent5" w:themeShade="BF"/>
-          <w:sz w:val="26"/>
-          <w:szCs w:val="26"/>
-          <w:lang w:bidi="ar-BH"/>
-        </w:rPr>
-      </w:pPr>
-    </w:p>
-    <w:p>
-      <w:pPr>
-        <w:jc w:val="both"/>
-        <w:rPr>
-          <w:rFonts w:asciiTheme="minorBidi" w:hAnsiTheme="minorBidi"/>
-          <w:b/>
-          <w:bCs/>
-          <w:color w:val="4F2CD0" w:themeColor="accent5" w:themeShade="BF"/>
-          <w:sz w:val="26"/>
-          <w:szCs w:val="26"/>
-          <w:lang w:bidi="ar-BH"/>
-        </w:rPr>
-      </w:pPr>
-    </w:p>
-    <w:p>
-      <w:pPr>
-        <w:jc w:val="both"/>
-        <w:rPr>
-          <w:rFonts w:asciiTheme="minorBidi" w:hAnsiTheme="minorBidi"/>
-          <w:b/>
-          <w:bCs/>
-          <w:color w:val="4F2CD0" w:themeColor="accent5" w:themeShade="BF"/>
-          <w:sz w:val="26"/>
-          <w:szCs w:val="26"/>
-          <w:lang w:bidi="ar-BH"/>
-        </w:rPr>
-      </w:pPr>
-    </w:p>
-    <w:p>
-      <w:pPr>
-        <w:jc w:val="both"/>
-        <w:rPr>
-          <w:rFonts w:asciiTheme="minorBidi" w:hAnsiTheme="minorBidi"/>
-          <w:b/>
-          <w:bCs/>
-          <w:color w:val="4F2CD0" w:themeColor="accent5" w:themeShade="BF"/>
-          <w:sz w:val="26"/>
-          <w:szCs w:val="26"/>
-          <w:lang w:bidi="ar-BH"/>
-        </w:rPr>
-      </w:pPr>
-    </w:p>
-    <w:p>
-      <w:pPr>
-        <w:jc w:val="both"/>
-        <w:rPr>
-          <w:rFonts w:asciiTheme="minorBidi" w:hAnsiTheme="minorBidi"/>
-          <w:b/>
-          <w:bCs/>
-          <w:color w:val="4F2CD0" w:themeColor="accent5" w:themeShade="BF"/>
-          <w:sz w:val="26"/>
-          <w:szCs w:val="26"/>
-          <w:lang w:bidi="ar-BH"/>
-        </w:rPr>
-      </w:pPr>
-    </w:p>
-    <w:p>
-      <w:pPr>
-        <w:jc w:val="both"/>
-        <w:rPr>
-          <w:rFonts w:asciiTheme="minorBidi" w:hAnsiTheme="minorBidi"/>
-          <w:b/>
-          <w:bCs/>
-          <w:color w:val="4F2CD0" w:themeColor="accent5" w:themeShade="BF"/>
-          <w:sz w:val="26"/>
-          <w:szCs w:val="26"/>
-          <w:lang w:bidi="ar-BH"/>
-        </w:rPr>
-      </w:pPr>
-    </w:p>
-    <w:p>
-      <w:pPr>
-        <w:jc w:val="both"/>
-        <w:rPr>
-          <w:rFonts w:asciiTheme="minorBidi" w:hAnsiTheme="minorBidi"/>
-          <w:b/>
-          <w:bCs/>
-          <w:color w:val="4F2CD0" w:themeColor="accent5" w:themeShade="BF"/>
-          <w:sz w:val="26"/>
-          <w:szCs w:val="26"/>
-          <w:lang w:bidi="ar-BH"/>
-        </w:rPr>
-      </w:pPr>
-    </w:p>
-    <w:p>
-      <w:pPr>
-        <w:jc w:val="both"/>
-        <w:rPr>
-          <w:rFonts w:asciiTheme="minorBidi" w:hAnsiTheme="minorBidi"/>
-          <w:b/>
-          <w:bCs/>
-          <w:color w:val="4F2CD0" w:themeColor="accent5" w:themeShade="BF"/>
-          <w:sz w:val="26"/>
-          <w:szCs w:val="26"/>
-          <w:lang w:bidi="ar-BH"/>
-        </w:rPr>
-      </w:pPr>
-    </w:p>
-    <w:p>
-      <w:pPr>
-        <w:jc w:val="both"/>
-        <w:rPr>
-          <w:rFonts w:asciiTheme="minorBidi" w:hAnsiTheme="minorBidi"/>
-          <w:b/>
-          <w:bCs/>
-          <w:color w:val="4F2CD0" w:themeColor="accent5" w:themeShade="BF"/>
-          <w:sz w:val="26"/>
-          <w:szCs w:val="26"/>
-          <w:lang w:bidi="ar-BH"/>
-        </w:rPr>
-      </w:pPr>
-    </w:p>
-    <w:p>
-      <w:pPr>
-        <w:jc w:val="both"/>
-        <w:rPr>
-          <w:rFonts w:asciiTheme="minorBidi" w:hAnsiTheme="minorBidi"/>
-          <w:b/>
-          <w:bCs/>
-          <w:color w:val="4F2CD0" w:themeColor="accent5" w:themeShade="BF"/>
-          <w:sz w:val="26"/>
-          <w:szCs w:val="26"/>
-          <w:lang w:bidi="ar-BH"/>
-        </w:rPr>
-      </w:pPr>
-    </w:p>
-    <w:p>
-      <w:pPr>
-        <w:jc w:val="both"/>
-        <w:rPr>
-          <w:rFonts w:asciiTheme="minorBidi" w:hAnsiTheme="minorBidi"/>
-          <w:b/>
-          <w:bCs/>
-          <w:color w:val="4F2CD0" w:themeColor="accent5" w:themeShade="BF"/>
-          <w:sz w:val="26"/>
-          <w:szCs w:val="26"/>
-          <w:lang w:bidi="ar-BH"/>
-        </w:rPr>
-      </w:pPr>
-    </w:p>
-    <w:p>
-      <w:pPr>
-        <w:jc w:val="both"/>
-        <w:rPr>
-          <w:rFonts w:asciiTheme="minorBidi" w:hAnsiTheme="minorBidi"/>
-          <w:b/>
-          <w:bCs/>
-          <w:color w:val="4F2CD0" w:themeColor="accent5" w:themeShade="BF"/>
-          <w:sz w:val="26"/>
-          <w:szCs w:val="26"/>
-          <w:lang w:bidi="ar-BH"/>
-        </w:rPr>
-      </w:pPr>
-    </w:p>
-    <w:p>
-      <w:pPr>
-        <w:jc w:val="both"/>
-        <w:rPr>
-          <w:rFonts w:asciiTheme="minorBidi" w:hAnsiTheme="minorBidi"/>
-          <w:b/>
-          <w:bCs/>
-          <w:color w:val="4F2CD0" w:themeColor="accent5" w:themeShade="BF"/>
-          <w:sz w:val="26"/>
-          <w:szCs w:val="26"/>
-          <w:lang w:bidi="ar-BH"/>
-        </w:rPr>
-      </w:pPr>
-    </w:p>
-    <w:p>
-      <w:pPr>
-        <w:jc w:val="both"/>
-        <w:rPr>
-          <w:rFonts w:asciiTheme="minorBidi" w:hAnsiTheme="minorBidi"/>
-          <w:b/>
-          <w:bCs/>
-          <w:color w:val="4F2CD0" w:themeColor="accent5" w:themeShade="BF"/>
-          <w:sz w:val="26"/>
-          <w:szCs w:val="26"/>
-          <w:lang w:bidi="ar-BH"/>
-        </w:rPr>
-      </w:pPr>
-    </w:p>
-    <w:p>
-      <w:pPr>
-        <w:jc w:val="both"/>
-        <w:rPr>
-          <w:rFonts w:asciiTheme="minorBidi" w:hAnsiTheme="minorBidi"/>
-          <w:b/>
-          <w:bCs/>
-          <w:color w:val="4F2CD0" w:themeColor="accent5" w:themeShade="BF"/>
-          <w:sz w:val="26"/>
-          <w:szCs w:val="26"/>
-          <w:lang w:bidi="ar-BH"/>
-        </w:rPr>
-      </w:pPr>
-    </w:p>
-    <w:p>
-      <w:pPr>
-        <w:jc w:val="both"/>
-        <w:rPr>
-          <w:rFonts w:asciiTheme="minorBidi" w:hAnsiTheme="minorBidi"/>
-          <w:b/>
-          <w:bCs/>
-          <w:color w:val="4F2CD0" w:themeColor="accent5" w:themeShade="BF"/>
-          <w:sz w:val="26"/>
-          <w:szCs w:val="26"/>
-          <w:lang w:bidi="ar-BH"/>
-        </w:rPr>
-      </w:pPr>
-    </w:p>
-    <w:p>
-      <w:pPr>
-        <w:jc w:val="both"/>
-        <w:rPr>
-          <w:rFonts w:asciiTheme="minorBidi" w:hAnsiTheme="minorBidi"/>
-          <w:b/>
-          <w:bCs/>
-          <w:color w:val="4F2CD0" w:themeColor="accent5" w:themeShade="BF"/>
-          <w:sz w:val="26"/>
-          <w:szCs w:val="26"/>
-          <w:lang w:bidi="ar-BH"/>
-        </w:rPr>
-      </w:pPr>
-    </w:p>
-    <w:p>
-      <w:pPr>
-        <w:jc w:val="both"/>
-        <w:rPr>
-          <w:rFonts w:asciiTheme="minorBidi" w:hAnsiTheme="minorBidi"/>
-          <w:b/>
-          <w:bCs/>
-          <w:color w:val="4F2CD0" w:themeColor="accent5" w:themeShade="BF"/>
-          <w:sz w:val="26"/>
-          <w:szCs w:val="26"/>
-          <w:lang w:bidi="ar-BH"/>
-        </w:rPr>
-      </w:pPr>
-    </w:p>
-    <w:p>
-      <w:pPr>
-        <w:jc w:val="both"/>
-        <w:rPr>
-          <w:rFonts w:asciiTheme="minorBidi" w:hAnsiTheme="minorBidi"/>
-          <w:b/>
-          <w:bCs/>
-          <w:color w:val="4F2CD0" w:themeColor="accent5" w:themeShade="BF"/>
-          <w:sz w:val="26"/>
-          <w:szCs w:val="26"/>
-          <w:lang w:bidi="ar-BH"/>
-        </w:rPr>
-      </w:pPr>
-    </w:p>
-    <w:p>
-      <w:pPr>
-        <w:jc w:val="both"/>
-        <w:rPr>
-          <w:rFonts w:asciiTheme="minorBidi" w:hAnsiTheme="minorBidi"/>
-          <w:b/>
-          <w:bCs/>
-          <w:color w:val="4F2CD0" w:themeColor="accent5" w:themeShade="BF"/>
-          <w:sz w:val="26"/>
-          <w:szCs w:val="26"/>
-          <w:lang w:bidi="ar-BH"/>
-        </w:rPr>
-      </w:pPr>
-    </w:p>
-    <w:p>
-      <w:pPr>
-        <w:jc w:val="both"/>
-        <w:rPr>
-          <w:rFonts w:asciiTheme="minorBidi" w:hAnsiTheme="minorBidi"/>
-          <w:b/>
-          <w:bCs/>
-          <w:color w:val="4F2CD0" w:themeColor="accent5" w:themeShade="BF"/>
-          <w:sz w:val="26"/>
-          <w:szCs w:val="26"/>
-          <w:lang w:bidi="ar-BH"/>
-        </w:rPr>
-      </w:pPr>
-    </w:p>
-    <w:p>
-      <w:pPr>
-        <w:jc w:val="both"/>
-        <w:rPr>
-          <w:rFonts w:asciiTheme="minorBidi" w:hAnsiTheme="minorBidi"/>
-          <w:b/>
-          <w:bCs/>
-          <w:color w:val="4F2CD0" w:themeColor="accent5" w:themeShade="BF"/>
-          <w:sz w:val="26"/>
-          <w:szCs w:val="26"/>
-          <w:lang w:bidi="ar-BH"/>
-        </w:rPr>
-      </w:pPr>
-    </w:p>
-    <w:p>
-      <w:pPr>
-        <w:jc w:val="both"/>
-        <w:rPr>
-          <w:rFonts w:asciiTheme="minorBidi" w:hAnsiTheme="minorBidi"/>
-          <w:b/>
-          <w:bCs/>
-          <w:color w:val="4F2CD0" w:themeColor="accent5" w:themeShade="BF"/>
-          <w:sz w:val="26"/>
-          <w:szCs w:val="26"/>
-          <w:lang w:bidi="ar-BH"/>
-        </w:rPr>
-      </w:pPr>
-    </w:p>
-    <w:p>
-      <w:pPr>
-        <w:jc w:val="both"/>
-        <w:rPr>
-          <w:rFonts w:asciiTheme="minorBidi" w:hAnsiTheme="minorBidi"/>
-          <w:b/>
-          <w:bCs/>
-          <w:color w:val="4F2CD0" w:themeColor="accent5" w:themeShade="BF"/>
-          <w:sz w:val="26"/>
-          <w:szCs w:val="26"/>
-          <w:lang w:bidi="ar-BH"/>
-        </w:rPr>
-      </w:pPr>
-    </w:p>
-    <w:p>
-      <w:pPr>
-        <w:jc w:val="both"/>
-        <w:rPr>
-          <w:rFonts w:asciiTheme="minorBidi" w:hAnsiTheme="minorBidi"/>
-          <w:b/>
-          <w:bCs/>
-          <w:color w:val="4F2CD0" w:themeColor="accent5" w:themeShade="BF"/>
-          <w:sz w:val="26"/>
-          <w:szCs w:val="26"/>
-          <w:lang w:bidi="ar-BH"/>
-        </w:rPr>
-      </w:pPr>
-    </w:p>
-    <w:p>
-      <w:pPr>
-        <w:jc w:val="both"/>
-        <w:rPr>
-          <w:rFonts w:asciiTheme="minorBidi" w:hAnsiTheme="minorBidi"/>
-          <w:b/>
-          <w:bCs/>
-          <w:color w:val="4F2CD0" w:themeColor="accent5" w:themeShade="BF"/>
-          <w:sz w:val="26"/>
-          <w:szCs w:val="26"/>
-          <w:lang w:bidi="ar-BH"/>
-        </w:rPr>
-      </w:pPr>
-    </w:p>
-    <w:p>
-      <w:pPr>
-        <w:jc w:val="both"/>
-        <w:rPr>
-          <w:rFonts w:asciiTheme="minorBidi" w:hAnsiTheme="minorBidi"/>
-          <w:b/>
-          <w:bCs/>
-          <w:color w:val="4F2CD0" w:themeColor="accent5" w:themeShade="BF"/>
-          <w:sz w:val="26"/>
-          <w:szCs w:val="26"/>
-          <w:lang w:bidi="ar-BH"/>
-        </w:rPr>
-      </w:pPr>
-    </w:p>
-    <w:p>
-      <w:pPr>
-        <w:jc w:val="both"/>
-        <w:rPr>
-          <w:rFonts w:asciiTheme="minorBidi" w:hAnsiTheme="minorBidi"/>
-          <w:b/>
-          <w:bCs/>
-          <w:color w:val="4F2CD0" w:themeColor="accent5" w:themeShade="BF"/>
-          <w:sz w:val="26"/>
-          <w:szCs w:val="26"/>
-          <w:lang w:bidi="ar-BH"/>
-        </w:rPr>
-      </w:pPr>
-    </w:p>
-    <w:p>
-      <w:pPr>
-        <w:jc w:val="both"/>
-        <w:rPr>
-          <w:rFonts w:asciiTheme="minorBidi" w:hAnsiTheme="minorBidi"/>
-          <w:b/>
-          <w:bCs/>
-          <w:color w:val="4F2CD0" w:themeColor="accent5" w:themeShade="BF"/>
-          <w:sz w:val="26"/>
-          <w:szCs w:val="26"/>
-          <w:lang w:bidi="ar-BH"/>
-        </w:rPr>
-      </w:pPr>
-    </w:p>
-    <w:p>
-      <w:pPr>
-        <w:jc w:val="both"/>
-        <w:rPr>
-          <w:rFonts w:asciiTheme="minorBidi" w:hAnsiTheme="minorBidi"/>
-          <w:b/>
-          <w:bCs/>
-          <w:color w:val="4F2CD0" w:themeColor="accent5" w:themeShade="BF"/>
-          <w:sz w:val="26"/>
-          <w:szCs w:val="26"/>
-          <w:lang w:bidi="ar-BH"/>
-        </w:rPr>
-      </w:pPr>
-    </w:p>
-    <w:p>
-      <w:pPr>
-        <w:jc w:val="both"/>
-        <w:rPr>
-          <w:rFonts w:asciiTheme="minorBidi" w:hAnsiTheme="minorBidi"/>
-          <w:b/>
-          <w:bCs/>
-          <w:color w:val="4F2CD0" w:themeColor="accent5" w:themeShade="BF"/>
-          <w:sz w:val="26"/>
-          <w:szCs w:val="26"/>
-          <w:lang w:bidi="ar-BH"/>
-        </w:rPr>
-      </w:pPr>
-    </w:p>
-    <w:p>
-      <w:pPr>
-        <w:jc w:val="both"/>
-        <w:rPr>
-          <w:rFonts w:asciiTheme="minorBidi" w:hAnsiTheme="minorBidi"/>
-          <w:b/>
-          <w:bCs/>
-          <w:color w:val="4F2CD0" w:themeColor="accent5" w:themeShade="BF"/>
-          <w:sz w:val="26"/>
-          <w:szCs w:val="26"/>
-          <w:lang w:bidi="ar-BH"/>
-        </w:rPr>
-      </w:pPr>
-    </w:p>
-    <w:p>
-      <w:pPr>
-        <w:jc w:val="both"/>
-        <w:rPr>
-          <w:rFonts w:asciiTheme="minorBidi" w:hAnsiTheme="minorBidi"/>
-          <w:b/>
-          <w:bCs/>
-          <w:color w:val="4F2CD0" w:themeColor="accent5" w:themeShade="BF"/>
-          <w:sz w:val="26"/>
-          <w:szCs w:val="26"/>
-          <w:lang w:bidi="ar-BH"/>
-        </w:rPr>
-      </w:pPr>
-    </w:p>
-    <w:p>
-      <w:pPr>
-        <w:jc w:val="both"/>
-        <w:rPr>
-          <w:rFonts w:asciiTheme="minorBidi" w:hAnsiTheme="minorBidi"/>
-          <w:b/>
-          <w:bCs/>
-          <w:color w:val="4F2CD0" w:themeColor="accent5" w:themeShade="BF"/>
-          <w:sz w:val="26"/>
-          <w:szCs w:val="26"/>
-          <w:lang w:bidi="ar-BH"/>
-        </w:rPr>
-      </w:pPr>
-    </w:p>
-    <w:p>
-      <w:pPr>
-        <w:jc w:val="both"/>
-        <w:rPr>
-          <w:rFonts w:asciiTheme="minorBidi" w:hAnsiTheme="minorBidi"/>
-          <w:b/>
-          <w:bCs/>
-          <w:color w:val="4F2CD0" w:themeColor="accent5" w:themeShade="BF"/>
-          <w:sz w:val="26"/>
-          <w:szCs w:val="26"/>
-          <w:lang w:bidi="ar-BH"/>
-        </w:rPr>
-      </w:pPr>
-    </w:p>
-    <w:p>
-      <w:pPr>
-        <w:jc w:val="both"/>
-        <w:rPr>
-          <w:rFonts w:asciiTheme="minorBidi" w:hAnsiTheme="minorBidi"/>
-          <w:b/>
-          <w:bCs/>
-          <w:color w:val="4F2CD0" w:themeColor="accent5" w:themeShade="BF"/>
-          <w:sz w:val="26"/>
-          <w:szCs w:val="26"/>
-          <w:lang w:bidi="ar-BH"/>
-        </w:rPr>
-      </w:pPr>
-    </w:p>
-    <w:p>
-      <w:pPr>
-        <w:jc w:val="both"/>
-        <w:rPr>
-          <w:rFonts w:asciiTheme="minorBidi" w:hAnsiTheme="minorBidi"/>
-          <w:b/>
-          <w:bCs/>
-          <w:color w:val="4F2CD0" w:themeColor="accent5" w:themeShade="BF"/>
-          <w:sz w:val="26"/>
-          <w:szCs w:val="26"/>
-          <w:lang w:bidi="ar-BH"/>
-        </w:rPr>
-      </w:pPr>
-    </w:p>
-    <w:p>
-      <w:pPr>
-        <w:jc w:val="both"/>
-        <w:rPr>
-          <w:rFonts w:asciiTheme="minorBidi" w:hAnsiTheme="minorBidi"/>
-          <w:b/>
-          <w:bCs/>
-          <w:color w:val="4F2CD0" w:themeColor="accent5" w:themeShade="BF"/>
-          <w:sz w:val="26"/>
-          <w:szCs w:val="26"/>
-          <w:lang w:bidi="ar-BH"/>
-        </w:rPr>
-      </w:pPr>
-    </w:p>
-    <w:p>
-      <w:pPr>
-        <w:jc w:val="both"/>
-        <w:rPr>
-          <w:rFonts w:asciiTheme="minorBidi" w:hAnsiTheme="minorBidi"/>
-          <w:b/>
-          <w:bCs/>
-          <w:color w:val="4F2CD0" w:themeColor="accent5" w:themeShade="BF"/>
-          <w:sz w:val="26"/>
-          <w:szCs w:val="26"/>
-          <w:lang w:bidi="ar-BH"/>
-        </w:rPr>
-      </w:pPr>
-    </w:p>
-    <w:p>
-      <w:pPr>
-        <w:jc w:val="both"/>
-        <w:rPr>
-          <w:rFonts w:asciiTheme="minorBidi" w:hAnsiTheme="minorBidi"/>
-          <w:b/>
-          <w:bCs/>
-          <w:color w:val="4F2CD0" w:themeColor="accent5" w:themeShade="BF"/>
-          <w:sz w:val="26"/>
-          <w:szCs w:val="26"/>
-          <w:lang w:bidi="ar-BH"/>
-        </w:rPr>
-      </w:pPr>
-    </w:p>
-    <w:p>
-      <w:pPr>
-        <w:jc w:val="both"/>
-        <w:rPr>
-          <w:rFonts w:asciiTheme="minorBidi" w:hAnsiTheme="minorBidi"/>
-          <w:b/>
-          <w:bCs/>
-          <w:color w:val="4F2CD0" w:themeColor="accent5" w:themeShade="BF"/>
-          <w:sz w:val="26"/>
-          <w:szCs w:val="26"/>
-          <w:lang w:bidi="ar-BH"/>
-        </w:rPr>
-      </w:pPr>
-    </w:p>
-    <w:p>
-      <w:pPr>
-        <w:jc w:val="both"/>
-        <w:rPr>
-          <w:rFonts w:asciiTheme="minorBidi" w:hAnsiTheme="minorBidi"/>
-          <w:b/>
-          <w:bCs/>
-          <w:color w:val="4F2CD0" w:themeColor="accent5" w:themeShade="BF"/>
-          <w:sz w:val="26"/>
-          <w:szCs w:val="26"/>
-          <w:lang w:bidi="ar-BH"/>
-        </w:rPr>
-      </w:pPr>
-    </w:p>
-    <w:p>
-      <w:pPr>
-        <w:jc w:val="both"/>
-        <w:rPr>
-          <w:rFonts w:asciiTheme="minorBidi" w:hAnsiTheme="minorBidi"/>
-          <w:b/>
-          <w:bCs/>
-          <w:color w:val="4F2CD0" w:themeColor="accent5" w:themeShade="BF"/>
-          <w:sz w:val="26"/>
-          <w:szCs w:val="26"/>
-          <w:lang w:bidi="ar-BH"/>
-        </w:rPr>
-      </w:pPr>
-    </w:p>
-    <w:p>
-      <w:pPr>
-        <w:jc w:val="both"/>
-        <w:rPr>
-          <w:rFonts w:asciiTheme="minorBidi" w:hAnsiTheme="minorBidi"/>
-          <w:b/>
-          <w:bCs/>
-          <w:color w:val="4F2CD0" w:themeColor="accent5" w:themeShade="BF"/>
-          <w:sz w:val="26"/>
-          <w:szCs w:val="26"/>
-          <w:lang w:bidi="ar-BH"/>
-        </w:rPr>
-      </w:pPr>
-    </w:p>
-    <w:p>
-      <w:pPr>
-        <w:jc w:val="both"/>
-        <w:rPr>
-          <w:rFonts w:asciiTheme="minorBidi" w:hAnsiTheme="minorBidi"/>
-          <w:b/>
-          <w:bCs/>
-          <w:color w:val="4F2CD0" w:themeColor="accent5" w:themeShade="BF"/>
-          <w:sz w:val="26"/>
-          <w:szCs w:val="26"/>
-          <w:lang w:bidi="ar-BH"/>
-        </w:rPr>
-      </w:pPr>
-    </w:p>
-    <w:p>
-      <w:pPr>
-        <w:jc w:val="both"/>
-        <w:rPr>
-          <w:rFonts w:asciiTheme="minorBidi" w:hAnsiTheme="minorBidi"/>
-          <w:b/>
-          <w:bCs/>
-          <w:color w:val="4F2CD0" w:themeColor="accent5" w:themeShade="BF"/>
-          <w:sz w:val="26"/>
-          <w:szCs w:val="26"/>
-          <w:lang w:bidi="ar-BH"/>
-        </w:rPr>
-      </w:pPr>
-    </w:p>
-    <w:p>
-      <w:pPr>
-        <w:jc w:val="both"/>
-        <w:rPr>
-          <w:rFonts w:asciiTheme="minorBidi" w:hAnsiTheme="minorBidi"/>
-          <w:b/>
-          <w:bCs/>
-          <w:color w:val="4F2CD0" w:themeColor="accent5" w:themeShade="BF"/>
-          <w:sz w:val="26"/>
-          <w:szCs w:val="26"/>
-          <w:lang w:bidi="ar-BH"/>
-        </w:rPr>
-      </w:pPr>
-    </w:p>
-    <w:p>
-      <w:pPr>
-        <w:jc w:val="both"/>
-        <w:rPr>
-          <w:rFonts w:asciiTheme="minorBidi" w:hAnsiTheme="minorBidi"/>
-          <w:b/>
-          <w:bCs/>
-          <w:color w:val="4F2CD0" w:themeColor="accent5" w:themeShade="BF"/>
-          <w:sz w:val="26"/>
-          <w:szCs w:val="26"/>
-          <w:lang w:bidi="ar-BH"/>
-        </w:rPr>
-      </w:pPr>
-    </w:p>
-    <w:p>
-      <w:pPr>
-        <w:jc w:val="both"/>
-        <w:rPr>
-          <w:rFonts w:asciiTheme="minorBidi" w:hAnsiTheme="minorBidi"/>
-          <w:b/>
-          <w:bCs/>
-          <w:color w:val="4F2CD0" w:themeColor="accent5" w:themeShade="BF"/>
-          <w:sz w:val="26"/>
-          <w:szCs w:val="26"/>
-          <w:lang w:bidi="ar-BH"/>
-        </w:rPr>
-      </w:pPr>
-    </w:p>
-    <w:p>
-      <w:pPr>
-        <w:jc w:val="both"/>
-        <w:rPr>
-          <w:rFonts w:asciiTheme="minorBidi" w:hAnsiTheme="minorBidi"/>
-          <w:b/>
-          <w:bCs/>
-          <w:color w:val="4F2CD0" w:themeColor="accent5" w:themeShade="BF"/>
-          <w:sz w:val="26"/>
-          <w:szCs w:val="26"/>
-          <w:lang w:bidi="ar-BH"/>
-        </w:rPr>
-      </w:pPr>
-    </w:p>
-    <w:p>
-      <w:pPr>
-        <w:jc w:val="both"/>
-        <w:rPr>
-          <w:rFonts w:asciiTheme="minorBidi" w:hAnsiTheme="minorBidi"/>
-          <w:b/>
-          <w:bCs/>
-          <w:color w:val="4F2CD0" w:themeColor="accent5" w:themeShade="BF"/>
-          <w:sz w:val="26"/>
-          <w:szCs w:val="26"/>
-          <w:lang w:bidi="ar-BH"/>
-        </w:rPr>
-      </w:pPr>
-    </w:p>
-    <w:p>
-      <w:pPr>
-        <w:jc w:val="both"/>
-        <w:rPr>
-          <w:rFonts w:asciiTheme="minorBidi" w:hAnsiTheme="minorBidi"/>
-          <w:b/>
-          <w:bCs/>
-          <w:color w:val="4F2CD0" w:themeColor="accent5" w:themeShade="BF"/>
-          <w:sz w:val="26"/>
-          <w:szCs w:val="26"/>
-          <w:lang w:bidi="ar-BH"/>
-        </w:rPr>
-      </w:pPr>
-    </w:p>
-    <w:p>
-      <w:pPr>
-        <w:jc w:val="both"/>
-        <w:rPr>
-          <w:rFonts w:asciiTheme="minorBidi" w:hAnsiTheme="minorBidi"/>
-          <w:b/>
-          <w:bCs/>
-          <w:color w:val="4F2CD0" w:themeColor="accent5" w:themeShade="BF"/>
-          <w:sz w:val="26"/>
-          <w:szCs w:val="26"/>
-          <w:lang w:bidi="ar-BH"/>
-        </w:rPr>
-      </w:pPr>
-    </w:p>
-    <w:p>
-      <w:pPr>
-        <w:jc w:val="both"/>
-        <w:rPr>
-          <w:rFonts w:asciiTheme="minorBidi" w:hAnsiTheme="minorBidi"/>
-          <w:b/>
-          <w:bCs/>
-          <w:color w:val="4F2CD0" w:themeColor="accent5" w:themeShade="BF"/>
-          <w:sz w:val="26"/>
-          <w:szCs w:val="26"/>
-          <w:lang w:bidi="ar-BH"/>
-        </w:rPr>
-      </w:pPr>
-    </w:p>
-    <w:p>
-      <w:pPr>
-        <w:jc w:val="both"/>
-        <w:rPr>
-          <w:rFonts w:asciiTheme="minorBidi" w:hAnsiTheme="minorBidi"/>
-          <w:b/>
-          <w:bCs/>
-          <w:color w:val="4F2CD0" w:themeColor="accent5" w:themeShade="BF"/>
-          <w:sz w:val="26"/>
-          <w:szCs w:val="26"/>
-          <w:lang w:bidi="ar-BH"/>
-        </w:rPr>
-      </w:pPr>
-    </w:p>
-    <w:p>
-      <w:pPr>
-        <w:jc w:val="both"/>
-        <w:rPr>
-          <w:rFonts w:asciiTheme="minorBidi" w:hAnsiTheme="minorBidi"/>
-          <w:b/>
-          <w:bCs/>
-          <w:color w:val="4F2CD0" w:themeColor="accent5" w:themeShade="BF"/>
-          <w:sz w:val="26"/>
-          <w:szCs w:val="26"/>
-          <w:lang w:bidi="ar-BH"/>
-        </w:rPr>
-      </w:pPr>
-    </w:p>
-    <w:p>
-      <w:pPr>
-        <w:jc w:val="both"/>
-        <w:rPr>
-          <w:rFonts w:asciiTheme="minorBidi" w:hAnsiTheme="minorBidi"/>
-          <w:b/>
-          <w:bCs/>
-          <w:color w:val="4F2CD0" w:themeColor="accent5" w:themeShade="BF"/>
-          <w:sz w:val="26"/>
-          <w:szCs w:val="26"/>
-          <w:lang w:bidi="ar-BH"/>
-        </w:rPr>
-      </w:pPr>
-    </w:p>
-    <w:p>
-      <w:pPr>
-        <w:jc w:val="both"/>
-        <w:rPr>
-          <w:rFonts w:asciiTheme="minorBidi" w:hAnsiTheme="minorBidi"/>
-          <w:b/>
-          <w:bCs/>
-          <w:color w:val="4F2CD0" w:themeColor="accent5" w:themeShade="BF"/>
-          <w:sz w:val="26"/>
-          <w:szCs w:val="26"/>
-          <w:lang w:bidi="ar-BH"/>
-        </w:rPr>
-      </w:pPr>
-    </w:p>
-    <w:p>
-      <w:pPr>
-        <w:jc w:val="both"/>
-        <w:rPr>
-          <w:rFonts w:asciiTheme="minorBidi" w:hAnsiTheme="minorBidi"/>
-          <w:b/>
-          <w:bCs/>
-          <w:color w:val="4F2CD0" w:themeColor="accent5" w:themeShade="BF"/>
-          <w:sz w:val="26"/>
-          <w:szCs w:val="26"/>
-          <w:lang w:bidi="ar-BH"/>
-        </w:rPr>
-      </w:pPr>
-    </w:p>
-    <w:p>
-      <w:pPr>
-        <w:jc w:val="both"/>
-        <w:rPr>
-          <w:rFonts w:asciiTheme="minorBidi" w:hAnsiTheme="minorBidi"/>
-          <w:b/>
-          <w:bCs/>
-          <w:color w:val="4F2CD0" w:themeColor="accent5" w:themeShade="BF"/>
-          <w:sz w:val="26"/>
-          <w:szCs w:val="26"/>
-          <w:lang w:bidi="ar-BH"/>
-        </w:rPr>
-      </w:pPr>
-    </w:p>
-    <w:p>
-      <w:pPr>
-        <w:jc w:val="both"/>
-        <w:rPr>
-          <w:rFonts w:asciiTheme="minorBidi" w:hAnsiTheme="minorBidi"/>
-          <w:b/>
-          <w:bCs/>
-          <w:color w:val="4F2CD0" w:themeColor="accent5" w:themeShade="BF"/>
-          <w:sz w:val="26"/>
-          <w:szCs w:val="26"/>
-          <w:lang w:bidi="ar-BH"/>
-        </w:rPr>
-      </w:pPr>
-      <w:r>
-        <w:rPr>
-          <w:rFonts w:asciiTheme="minorBidi" w:hAnsiTheme="minorBidi"/>
-          <w:b/>
-          <w:bCs/>
-          <w:color w:val="4F2CD0" w:themeColor="accent5" w:themeShade="BF"/>
-          <w:sz w:val="26"/>
-          <w:szCs w:val="26"/>
-          <w:lang w:bidi="ar-BH"/>
-        </w:rPr>
-        <w:t>Conclusion:</w:t>
-      </w:r>
-    </w:p>
-    <w:p>
-      <w:pPr>
-        <w:jc w:val="both"/>
-        <w:rPr>
-          <w:rFonts w:asciiTheme="minorBidi" w:hAnsiTheme="minorBidi"/>
-          <w:b/>
-          <w:bCs/>
-          <w:color w:val="4F2CD0" w:themeColor="accent5" w:themeShade="BF"/>
-          <w:sz w:val="26"/>
-          <w:szCs w:val="26"/>
-          <w:lang w:bidi="ar-BH"/>
-        </w:rPr>
-      </w:pPr>
-    </w:p>
-    <w:p>
-      <w:pPr>
         <w:pStyle w:val="ListParagraph"/>
         <w:spacing w:line="259" w:lineRule="auto"/>
         <w:jc w:val="both"/>
@@ -9209,29 +7022,7 @@
           <w:szCs w:val="26"/>
           <w:lang w:bidi="ar-BH"/>
         </w:rPr>
-        <w:t xml:space="preserve"> </w:t>
-      </w:r>
-      <w:proofErr w:type="gramStart"/>
-      <w:r>
-        <w:rPr>
-          <w:rFonts w:asciiTheme="minorBidi" w:hAnsiTheme="minorBidi"/>
-          <w:color w:val="731A36" w:themeColor="accent6" w:themeShade="80"/>
-          <w:sz w:val="26"/>
-          <w:szCs w:val="26"/>
-          <w:lang w:bidi="ar-BH"/>
-        </w:rPr>
-        <w:t>a lot of</w:t>
-      </w:r>
-      <w:proofErr w:type="gramEnd"/>
-      <w:r>
-        <w:rPr>
-          <w:rFonts w:asciiTheme="minorBidi" w:hAnsiTheme="minorBidi"/>
-          <w:color w:val="731A36" w:themeColor="accent6" w:themeShade="80"/>
-          <w:sz w:val="26"/>
-          <w:szCs w:val="26"/>
-          <w:lang w:bidi="ar-BH"/>
-        </w:rPr>
-        <w:t xml:space="preserve"> things </w:t>
+        <w:t xml:space="preserve"> a lot of things </w:t>
       </w:r>
       <w:r>
         <w:rPr>
@@ -9282,7 +7073,6 @@
           <w:szCs w:val="26"/>
           <w:lang w:bidi="ar-BH"/>
         </w:rPr>
-        <w:lastRenderedPageBreak/>
         <w:t xml:space="preserve"> </w:t>
       </w:r>
       <w:r>
@@ -9293,27 +7083,7 @@
           <w:szCs w:val="26"/>
           <w:lang w:bidi="ar-BH"/>
         </w:rPr>
-        <w:t xml:space="preserve">How </w:t>
-      </w:r>
-      <w:r>
-        <w:rPr>
-          <w:rFonts w:asciiTheme="minorBidi" w:hAnsiTheme="minorBidi"/>
-          <w:color w:val="AD2750" w:themeColor="accent6" w:themeShade="BF"/>
-          <w:sz w:val="26"/>
-          <w:szCs w:val="26"/>
-          <w:lang w:bidi="ar-BH"/>
-        </w:rPr>
-        <w:t>get the frequency</w:t>
-      </w:r>
-      <w:r>
-        <w:rPr>
-          <w:rFonts w:asciiTheme="minorBidi" w:hAnsiTheme="minorBidi"/>
-          <w:color w:val="AD2750" w:themeColor="accent6" w:themeShade="BF"/>
-          <w:sz w:val="26"/>
-          <w:szCs w:val="26"/>
-          <w:lang w:bidi="ar-BH"/>
-        </w:rPr>
-        <w:t xml:space="preserve"> of the response </w:t>
+        <w:t>Basic of MATLAB function</w:t>
       </w:r>
     </w:p>
     <w:p>
@@ -9341,7 +7111,7 @@
           <w:szCs w:val="26"/>
           <w:lang w:bidi="ar-BH"/>
         </w:rPr>
-        <w:t xml:space="preserve">How to get the get resonance </w:t>
+        <w:t xml:space="preserve">Properties of signals </w:t>
       </w:r>
     </w:p>
     <w:p>
@@ -9369,7 +7139,7 @@
           <w:szCs w:val="26"/>
           <w:lang w:bidi="ar-BH"/>
         </w:rPr>
-        <w:t xml:space="preserve"> How to get the bandwidth</w:t>
+        <w:t xml:space="preserve">What affects signals </w:t>
       </w:r>
     </w:p>
     <w:p>
@@ -9397,32 +7167,8 @@
           <w:szCs w:val="26"/>
           <w:lang w:bidi="ar-BH"/>
         </w:rPr>
-        <w:t>How to compare with the result</w:t>
-      </w:r>
-      <w:r>
-        <w:rPr>
-          <w:rFonts w:asciiTheme="minorBidi" w:hAnsiTheme="minorBidi"/>
-          <w:color w:val="AD2750" w:themeColor="accent6" w:themeShade="BF"/>
-          <w:sz w:val="26"/>
-          <w:szCs w:val="26"/>
-          <w:lang w:bidi="ar-BH"/>
-        </w:rPr>
-        <w:t xml:space="preserve"> in theory</w:t>
-      </w:r>
-    </w:p>
-    <w:p>
-      <w:pPr>
-        <w:spacing w:line="259" w:lineRule="auto"/>
-        <w:ind w:left="360"/>
-        <w:jc w:val="both"/>
-        <w:rPr>
-          <w:rFonts w:asciiTheme="minorBidi" w:hAnsiTheme="minorBidi"/>
-          <w:color w:val="AD2750" w:themeColor="accent6" w:themeShade="BF"/>
-          <w:sz w:val="26"/>
-          <w:szCs w:val="26"/>
-          <w:lang w:bidi="ar-BH"/>
-        </w:rPr>
-      </w:pPr>
+        <w:t xml:space="preserve">How signal will change if we change the variables </w:t>
+      </w:r>
     </w:p>
     <w:p>
       <w:pPr>
@@ -13560,6 +11306,12 @@
 </file>
 
 <file path=customXml/item1.xml><?xml version="1.0" encoding="utf-8"?>
+<p:properties xmlns:p="http://schemas.microsoft.com/office/2006/metadata/properties" xmlns:xsi="http://www.w3.org/2001/XMLSchema-instance" xmlns:pc="http://schemas.microsoft.com/office/infopath/2007/PartnerControls">
+  <documentManagement/>
+</p:properties>
+</file>
+
+<file path=customXml/item2.xml><?xml version="1.0" encoding="utf-8"?>
 <?mso-contentType ?>
 <FormTemplates xmlns="http://schemas.microsoft.com/sharepoint/v3/contenttype/forms">
   <Display>DocumentLibraryForm</Display>
@@ -13568,13 +11320,11 @@
 </FormTemplates>
 </file>
 
-<file path=customXml/item2.xml><?xml version="1.0" encoding="utf-8"?>
-<p:properties xmlns:p="http://schemas.microsoft.com/office/2006/metadata/properties" xmlns:xsi="http://www.w3.org/2001/XMLSchema-instance" xmlns:pc="http://schemas.microsoft.com/office/infopath/2007/PartnerControls">
-  <documentManagement/>
-</p:properties>
+<file path=customXml/item3.xml><?xml version="1.0" encoding="utf-8"?>
+<b:Sources xmlns:b="http://schemas.openxmlformats.org/officeDocument/2006/bibliography" xmlns="http://schemas.openxmlformats.org/officeDocument/2006/bibliography" SelectedStyle="\APASixthEditionOfficeOnline.xsl" StyleName="APA" Version="6"/>
 </file>
 
-<file path=customXml/item3.xml><?xml version="1.0" encoding="utf-8"?>
+<file path=customXml/item4.xml><?xml version="1.0" encoding="utf-8"?>
 <ct:contentTypeSchema xmlns:ct="http://schemas.microsoft.com/office/2006/metadata/contentType" xmlns:ma="http://schemas.microsoft.com/office/2006/metadata/properties/metaAttributes" ct:_="" ma:_="" ma:contentTypeName="Document" ma:contentTypeID="0x0101003CC08075F44FD443B189BFC840782D80" ma:contentTypeVersion="10" ma:contentTypeDescription="Create a new document." ma:contentTypeScope="" ma:versionID="b1d75505dcef27a2edd0a9159ec3bbde">
   <xsd:schema xmlns:xsd="http://www.w3.org/2001/XMLSchema" xmlns:xs="http://www.w3.org/2001/XMLSchema" xmlns:p="http://schemas.microsoft.com/office/2006/metadata/properties" xmlns:ns3="518abdbe-2d1e-460a-9995-1fe8e5d81e56" xmlns:ns4="84bf525c-c414-4e2c-97d4-8685a30a1243" targetNamespace="http://schemas.microsoft.com/office/2006/metadata/properties" ma:root="true" ma:fieldsID="11ec591636978c1f24afdddc34c4b76c" ns3:_="" ns4:_="">
     <xsd:import namespace="518abdbe-2d1e-460a-9995-1fe8e5d81e56"/>
@@ -13777,19 +11527,7 @@
 </ct:contentTypeSchema>
 </file>
 
-<file path=customXml/item4.xml><?xml version="1.0" encoding="utf-8"?>
-<b:Sources xmlns:b="http://schemas.openxmlformats.org/officeDocument/2006/bibliography" xmlns="http://schemas.openxmlformats.org/officeDocument/2006/bibliography" SelectedStyle="\APASixthEditionOfficeOnline.xsl" StyleName="APA" Version="6"/>
-</file>
-
 <file path=customXml/itemProps1.xml><?xml version="1.0" encoding="utf-8"?>
-<ds:datastoreItem xmlns:ds="http://schemas.openxmlformats.org/officeDocument/2006/customXml" ds:itemID="{C7712224-43A9-4205-9C07-9373CE86A84E}">
-  <ds:schemaRefs>
-    <ds:schemaRef ds:uri="http://schemas.microsoft.com/sharepoint/v3/contenttype/forms"/>
-  </ds:schemaRefs>
-</ds:datastoreItem>
-</file>
-
-<file path=customXml/itemProps2.xml><?xml version="1.0" encoding="utf-8"?>
 <ds:datastoreItem xmlns:ds="http://schemas.openxmlformats.org/officeDocument/2006/customXml" ds:itemID="{C8E0C846-0741-4EDE-BA13-D70455833B6A}">
   <ds:schemaRefs>
     <ds:schemaRef ds:uri="http://schemas.microsoft.com/office/2006/metadata/properties"/>
@@ -13798,7 +11536,23 @@
 </ds:datastoreItem>
 </file>
 
+<file path=customXml/itemProps2.xml><?xml version="1.0" encoding="utf-8"?>
+<ds:datastoreItem xmlns:ds="http://schemas.openxmlformats.org/officeDocument/2006/customXml" ds:itemID="{C7712224-43A9-4205-9C07-9373CE86A84E}">
+  <ds:schemaRefs>
+    <ds:schemaRef ds:uri="http://schemas.microsoft.com/sharepoint/v3/contenttype/forms"/>
+  </ds:schemaRefs>
+</ds:datastoreItem>
+</file>
+
 <file path=customXml/itemProps3.xml><?xml version="1.0" encoding="utf-8"?>
+<ds:datastoreItem xmlns:ds="http://schemas.openxmlformats.org/officeDocument/2006/customXml" ds:itemID="{92E8D4E3-A9E0-4359-A718-23804FA80B78}">
+  <ds:schemaRefs>
+    <ds:schemaRef ds:uri="http://schemas.openxmlformats.org/officeDocument/2006/bibliography"/>
+  </ds:schemaRefs>
+</ds:datastoreItem>
+</file>
+
+<file path=customXml/itemProps4.xml><?xml version="1.0" encoding="utf-8"?>
 <ds:datastoreItem xmlns:ds="http://schemas.openxmlformats.org/officeDocument/2006/customXml" ds:itemID="{E4CD3EAA-0AA9-4863-88E9-E9328DBD62F7}">
   <ds:schemaRefs>
     <ds:schemaRef ds:uri="http://schemas.microsoft.com/office/2006/metadata/contentType"/>
@@ -13815,12 +11569,4 @@
     <ds:schemaRef ds:uri="http://schemas.microsoft.com/internal/obd"/>
   </ds:schemaRefs>
 </ds:datastoreItem>
-</file>
-
-<file path=customXml/itemProps4.xml><?xml version="1.0" encoding="utf-8"?>
-<ds:datastoreItem xmlns:ds="http://schemas.openxmlformats.org/officeDocument/2006/customXml" ds:itemID="{92E8D4E3-A9E0-4359-A718-23804FA80B78}">
-  <ds:schemaRefs>
-    <ds:schemaRef ds:uri="http://schemas.openxmlformats.org/officeDocument/2006/bibliography"/>
-  </ds:schemaRefs>
-</ds:datastoreItem>
 </file>
</xml_diff>